<commit_message>
adding algirithms in go
</commit_message>
<xml_diff>
--- a/notes.docx
+++ b/notes.docx
@@ -1,6 +1,6 @@
 
 <file path=word/document.xml><?xml version="1.0" encoding="utf-8"?>
-<w:document xmlns:wpc="http://schemas.microsoft.com/office/word/2010/wordprocessingCanvas" xmlns:cx="http://schemas.microsoft.com/office/drawing/2014/chartex" xmlns:cx1="http://schemas.microsoft.com/office/drawing/2015/9/8/chartex" xmlns:cx2="http://schemas.microsoft.com/office/drawing/2015/10/21/chartex" xmlns:cx3="http://schemas.microsoft.com/office/drawing/2016/5/9/chartex" xmlns:cx4="http://schemas.microsoft.com/office/drawing/2016/5/10/chartex" xmlns:cx5="http://schemas.microsoft.com/office/drawing/2016/5/11/chartex" xmlns:cx6="http://schemas.microsoft.com/office/drawing/2016/5/12/chartex" xmlns:cx7="http://schemas.microsoft.com/office/drawing/2016/5/13/chartex" xmlns:cx8="http://schemas.microsoft.com/office/drawing/2016/5/14/chartex" xmlns:mc="http://schemas.openxmlformats.org/markup-compatibility/2006" xmlns:aink="http://schemas.microsoft.com/office/drawing/2016/ink" xmlns:am3d="http://schemas.microsoft.com/office/drawing/2017/model3d" xmlns:o="urn:schemas-microsoft-com:office:office" xmlns:oel="http://schemas.microsoft.com/office/2019/extlst" xmlns:r="http://schemas.openxmlformats.org/officeDocument/2006/relationships" xmlns:m="http://schemas.openxmlformats.org/officeDocument/2006/math" xmlns:v="urn:schemas-microsoft-com:vml" xmlns:wp14="http://schemas.microsoft.com/office/word/2010/wordprocessingDrawing" xmlns:wp="http://schemas.openxmlformats.org/drawingml/2006/wordprocessingDrawing" xmlns:w10="urn:schemas-microsoft-com:office:word" xmlns:w="http://schemas.openxmlformats.org/wordprocessingml/2006/main" xmlns:w14="http://schemas.microsoft.com/office/word/2010/wordml" xmlns:w15="http://schemas.microsoft.com/office/word/2012/wordml" xmlns:w16cex="http://schemas.microsoft.com/office/word/2018/wordml/cex" xmlns:w16cid="http://schemas.microsoft.com/office/word/2016/wordml/cid" xmlns:w16="http://schemas.microsoft.com/office/word/2018/wordml" xmlns:w16sdtdh="http://schemas.microsoft.com/office/word/2020/wordml/sdtdatahash" xmlns:w16se="http://schemas.microsoft.com/office/word/2015/wordml/symex" xmlns:wpg="http://schemas.microsoft.com/office/word/2010/wordprocessingGroup" xmlns:wpi="http://schemas.microsoft.com/office/word/2010/wordprocessingInk" xmlns:wne="http://schemas.microsoft.com/office/word/2006/wordml" xmlns:wps="http://schemas.microsoft.com/office/word/2010/wordprocessingShape" mc:Ignorable="w14 w15 w16se w16cid w16 w16cex w16sdtdh wp14">
+<w:document xmlns:wpc="http://schemas.microsoft.com/office/word/2010/wordprocessingCanvas" xmlns:cx="http://schemas.microsoft.com/office/drawing/2014/chartex" xmlns:cx1="http://schemas.microsoft.com/office/drawing/2015/9/8/chartex" xmlns:cx2="http://schemas.microsoft.com/office/drawing/2015/10/21/chartex" xmlns:cx3="http://schemas.microsoft.com/office/drawing/2016/5/9/chartex" xmlns:cx4="http://schemas.microsoft.com/office/drawing/2016/5/10/chartex" xmlns:cx5="http://schemas.microsoft.com/office/drawing/2016/5/11/chartex" xmlns:cx6="http://schemas.microsoft.com/office/drawing/2016/5/12/chartex" xmlns:cx7="http://schemas.microsoft.com/office/drawing/2016/5/13/chartex" xmlns:cx8="http://schemas.microsoft.com/office/drawing/2016/5/14/chartex" xmlns:mc="http://schemas.openxmlformats.org/markup-compatibility/2006" xmlns:aink="http://schemas.microsoft.com/office/drawing/2016/ink" xmlns:am3d="http://schemas.microsoft.com/office/drawing/2017/model3d" xmlns:o="urn:schemas-microsoft-com:office:office" xmlns:oel="http://schemas.microsoft.com/office/2019/extlst" xmlns:r="http://schemas.openxmlformats.org/officeDocument/2006/relationships" xmlns:m="http://schemas.openxmlformats.org/officeDocument/2006/math" xmlns:v="urn:schemas-microsoft-com:vml" xmlns:wp14="http://schemas.microsoft.com/office/word/2010/wordprocessingDrawing" xmlns:wp="http://schemas.openxmlformats.org/drawingml/2006/wordprocessingDrawing" xmlns:w10="urn:schemas-microsoft-com:office:word" xmlns:w="http://schemas.openxmlformats.org/wordprocessingml/2006/main" xmlns:w14="http://schemas.microsoft.com/office/word/2010/wordml" xmlns:w15="http://schemas.microsoft.com/office/word/2012/wordml" xmlns:w16cex="http://schemas.microsoft.com/office/word/2018/wordml/cex" xmlns:w16cid="http://schemas.microsoft.com/office/word/2016/wordml/cid" xmlns:w16="http://schemas.microsoft.com/office/word/2018/wordml" xmlns:w16du="http://schemas.microsoft.com/office/word/2023/wordml/word16du" xmlns:w16sdtdh="http://schemas.microsoft.com/office/word/2020/wordml/sdtdatahash" xmlns:w16se="http://schemas.microsoft.com/office/word/2015/wordml/symex" xmlns:wpg="http://schemas.microsoft.com/office/word/2010/wordprocessingGroup" xmlns:wpi="http://schemas.microsoft.com/office/word/2010/wordprocessingInk" xmlns:wne="http://schemas.microsoft.com/office/word/2006/wordml" xmlns:wps="http://schemas.microsoft.com/office/word/2010/wordprocessingShape" mc:Ignorable="w14 w15 w16se w16cid w16 w16cex w16sdtdh w16du wp14">
   <w:body>
     <w:p>
       <w:pPr>
@@ -250,6 +250,7 @@
         </w:rPr>
         <w:t xml:space="preserve">reliable formula to say </w:t>
       </w:r>
+      <w:proofErr w:type="gramStart"/>
       <w:r>
         <w:rPr>
           <w:sz w:val="24"/>
@@ -264,6 +265,7 @@
         </w:rPr>
         <w:t>,</w:t>
       </w:r>
+      <w:proofErr w:type="gramEnd"/>
       <w:r>
         <w:rPr>
           <w:sz w:val="24"/>
@@ -509,22 +511,36 @@
           <w:sz w:val="24"/>
           <w:szCs w:val="24"/>
         </w:rPr>
-        <w:t>is O(f(n)) if the number of simples operations the computer has to do is eventually less than a constant time f(n), as n increases</w:t>
-      </w:r>
-    </w:p>
-    <w:p>
-      <w:pPr>
-        <w:rPr>
-          <w:sz w:val="24"/>
-          <w:szCs w:val="24"/>
-          <w:lang w:val="pt-BR"/>
-        </w:rPr>
-      </w:pPr>
-      <w:r>
-        <w:rPr>
-          <w:sz w:val="24"/>
-          <w:szCs w:val="24"/>
-          <w:lang w:val="pt-BR"/>
+        <w:t xml:space="preserve">is O(f(n)) if the number of simples operations the computer </w:t>
+      </w:r>
+      <w:proofErr w:type="gramStart"/>
+      <w:r>
+        <w:rPr>
+          <w:sz w:val="24"/>
+          <w:szCs w:val="24"/>
+        </w:rPr>
+        <w:t>has to</w:t>
+      </w:r>
+      <w:proofErr w:type="gramEnd"/>
+      <w:r>
+        <w:rPr>
+          <w:sz w:val="24"/>
+          <w:szCs w:val="24"/>
+        </w:rPr>
+        <w:t xml:space="preserve"> do is eventually less than a constant time f(n), as n increases</w:t>
+      </w:r>
+    </w:p>
+    <w:p>
+      <w:pPr>
+        <w:rPr>
+          <w:sz w:val="24"/>
+          <w:szCs w:val="24"/>
+        </w:rPr>
+      </w:pPr>
+      <w:r>
+        <w:rPr>
+          <w:sz w:val="24"/>
+          <w:szCs w:val="24"/>
         </w:rPr>
         <w:t xml:space="preserve">- </w:t>
       </w:r>
@@ -532,7 +548,6 @@
         <w:rPr>
           <w:sz w:val="24"/>
           <w:szCs w:val="24"/>
-          <w:lang w:val="pt-BR"/>
         </w:rPr>
         <w:t>f(n) could be linear (f(n) = n) | O(n)</w:t>
       </w:r>
@@ -614,14 +629,12 @@
         <w:rPr>
           <w:sz w:val="24"/>
           <w:szCs w:val="24"/>
-          <w:lang w:val="pt-BR"/>
-        </w:rPr>
-      </w:pPr>
-      <w:r>
-        <w:rPr>
-          <w:sz w:val="24"/>
-          <w:szCs w:val="24"/>
-          <w:lang w:val="pt-BR"/>
+        </w:rPr>
+      </w:pPr>
+      <w:r>
+        <w:rPr>
+          <w:sz w:val="24"/>
+          <w:szCs w:val="24"/>
         </w:rPr>
         <w:t>- f(n) could be quadratic (f(n) = n²)</w:t>
       </w:r>
@@ -629,7 +642,6 @@
         <w:rPr>
           <w:sz w:val="24"/>
           <w:szCs w:val="24"/>
-          <w:lang w:val="pt-BR"/>
         </w:rPr>
         <w:t xml:space="preserve"> |</w:t>
       </w:r>
@@ -637,7 +649,6 @@
         <w:rPr>
           <w:sz w:val="24"/>
           <w:szCs w:val="24"/>
-          <w:lang w:val="pt-BR"/>
         </w:rPr>
         <w:t xml:space="preserve"> O(n²)</w:t>
       </w:r>
@@ -719,7 +730,23 @@
           <w:sz w:val="24"/>
           <w:szCs w:val="24"/>
         </w:rPr>
-        <w:t xml:space="preserve"> O(1)</w:t>
+        <w:t xml:space="preserve"> </w:t>
+      </w:r>
+      <w:proofErr w:type="gramStart"/>
+      <w:r>
+        <w:rPr>
+          <w:sz w:val="24"/>
+          <w:szCs w:val="24"/>
+        </w:rPr>
+        <w:t>O(</w:t>
+      </w:r>
+      <w:proofErr w:type="gramEnd"/>
+      <w:r>
+        <w:rPr>
+          <w:sz w:val="24"/>
+          <w:szCs w:val="24"/>
+        </w:rPr>
+        <w:t>1)</w:t>
       </w:r>
     </w:p>
     <w:p>
@@ -816,7 +843,23 @@
           <w:sz w:val="24"/>
           <w:szCs w:val="24"/>
         </w:rPr>
-        <w:t xml:space="preserve"> in a function, (a loop inside a loop), will be O(n * n), then in this case the f</w:t>
+        <w:t xml:space="preserve"> in a function, (a loop inside a loop), will be </w:t>
+      </w:r>
+      <w:proofErr w:type="gramStart"/>
+      <w:r>
+        <w:rPr>
+          <w:sz w:val="24"/>
+          <w:szCs w:val="24"/>
+        </w:rPr>
+        <w:t>O(</w:t>
+      </w:r>
+      <w:proofErr w:type="gramEnd"/>
+      <w:r>
+        <w:rPr>
+          <w:sz w:val="24"/>
+          <w:szCs w:val="24"/>
+        </w:rPr>
+        <w:t>n * n), then in this case the f</w:t>
       </w:r>
       <w:r>
         <w:rPr>
@@ -1001,7 +1044,6 @@
           <w:bCs/>
           <w:sz w:val="24"/>
           <w:szCs w:val="24"/>
-          <w:lang w:val="pt-BR"/>
         </w:rPr>
       </w:pPr>
       <w:r>
@@ -1011,10 +1053,10 @@
           <w:sz w:val="24"/>
           <w:szCs w:val="24"/>
           <w:highlight w:val="red"/>
-          <w:lang w:val="pt-BR"/>
-        </w:rPr>
-        <w:t>- O(2n</w:t>
-      </w:r>
+        </w:rPr>
+        <w:t xml:space="preserve">- </w:t>
+      </w:r>
+      <w:proofErr w:type="gramStart"/>
       <w:r>
         <w:rPr>
           <w:b/>
@@ -1022,7 +1064,27 @@
           <w:sz w:val="24"/>
           <w:szCs w:val="24"/>
           <w:highlight w:val="red"/>
-          <w:lang w:val="pt-BR"/>
+        </w:rPr>
+        <w:t>O(</w:t>
+      </w:r>
+      <w:proofErr w:type="gramEnd"/>
+      <w:r>
+        <w:rPr>
+          <w:b/>
+          <w:bCs/>
+          <w:sz w:val="24"/>
+          <w:szCs w:val="24"/>
+          <w:highlight w:val="red"/>
+        </w:rPr>
+        <w:t>2n</w:t>
+      </w:r>
+      <w:r>
+        <w:rPr>
+          <w:b/>
+          <w:bCs/>
+          <w:sz w:val="24"/>
+          <w:szCs w:val="24"/>
+          <w:highlight w:val="red"/>
         </w:rPr>
         <w:t xml:space="preserve"> + 50</w:t>
       </w:r>
@@ -1033,7 +1095,6 @@
           <w:sz w:val="24"/>
           <w:szCs w:val="24"/>
           <w:highlight w:val="red"/>
-          <w:lang w:val="pt-BR"/>
         </w:rPr>
         <w:t>) -&gt; Wrong!</w:t>
       </w:r>
@@ -1045,7 +1106,6 @@
           <w:bCs/>
           <w:sz w:val="24"/>
           <w:szCs w:val="24"/>
-          <w:lang w:val="pt-BR"/>
         </w:rPr>
       </w:pPr>
       <w:r>
@@ -1055,7 +1115,6 @@
           <w:sz w:val="24"/>
           <w:szCs w:val="24"/>
           <w:highlight w:val="green"/>
-          <w:lang w:val="pt-BR"/>
         </w:rPr>
         <w:t xml:space="preserve"> </w:t>
       </w:r>
@@ -1066,7 +1125,6 @@
           <w:sz w:val="24"/>
           <w:szCs w:val="24"/>
           <w:highlight w:val="green"/>
-          <w:lang w:val="pt-BR"/>
         </w:rPr>
         <w:t>- O(n) -&gt; Right!</w:t>
       </w:r>
@@ -1078,18 +1136,16 @@
           <w:bCs/>
           <w:sz w:val="24"/>
           <w:szCs w:val="24"/>
-          <w:lang w:val="pt-BR"/>
-        </w:rPr>
-      </w:pPr>
-    </w:p>
-    <w:p>
-      <w:pPr>
-        <w:rPr>
-          <w:b/>
-          <w:bCs/>
-          <w:sz w:val="24"/>
-          <w:szCs w:val="24"/>
-          <w:lang w:val="pt-BR"/>
+        </w:rPr>
+      </w:pPr>
+    </w:p>
+    <w:p>
+      <w:pPr>
+        <w:rPr>
+          <w:b/>
+          <w:bCs/>
+          <w:sz w:val="24"/>
+          <w:szCs w:val="24"/>
         </w:rPr>
       </w:pPr>
       <w:r>
@@ -1099,19 +1155,39 @@
           <w:sz w:val="24"/>
           <w:szCs w:val="24"/>
           <w:highlight w:val="red"/>
-          <w:lang w:val="pt-BR"/>
-        </w:rPr>
-        <w:t>- O(500) -&gt; Wrong!</w:t>
-      </w:r>
-    </w:p>
-    <w:p>
-      <w:pPr>
-        <w:rPr>
-          <w:b/>
-          <w:bCs/>
-          <w:sz w:val="24"/>
-          <w:szCs w:val="24"/>
-          <w:lang w:val="pt-BR"/>
+        </w:rPr>
+        <w:t xml:space="preserve">- </w:t>
+      </w:r>
+      <w:proofErr w:type="gramStart"/>
+      <w:r>
+        <w:rPr>
+          <w:b/>
+          <w:bCs/>
+          <w:sz w:val="24"/>
+          <w:szCs w:val="24"/>
+          <w:highlight w:val="red"/>
+        </w:rPr>
+        <w:t>O(</w:t>
+      </w:r>
+      <w:proofErr w:type="gramEnd"/>
+      <w:r>
+        <w:rPr>
+          <w:b/>
+          <w:bCs/>
+          <w:sz w:val="24"/>
+          <w:szCs w:val="24"/>
+          <w:highlight w:val="red"/>
+        </w:rPr>
+        <w:t>500) -&gt; Wrong!</w:t>
+      </w:r>
+    </w:p>
+    <w:p>
+      <w:pPr>
+        <w:rPr>
+          <w:b/>
+          <w:bCs/>
+          <w:sz w:val="24"/>
+          <w:szCs w:val="24"/>
         </w:rPr>
       </w:pPr>
       <w:r>
@@ -1121,30 +1197,49 @@
           <w:sz w:val="24"/>
           <w:szCs w:val="24"/>
           <w:highlight w:val="green"/>
-          <w:lang w:val="pt-BR"/>
-        </w:rPr>
-        <w:t>- O(1) -&gt; Right!</w:t>
-      </w:r>
-    </w:p>
-    <w:p>
-      <w:pPr>
-        <w:rPr>
-          <w:b/>
-          <w:bCs/>
-          <w:sz w:val="24"/>
-          <w:szCs w:val="24"/>
-          <w:lang w:val="pt-BR"/>
-        </w:rPr>
-      </w:pPr>
-    </w:p>
-    <w:p>
-      <w:pPr>
-        <w:rPr>
-          <w:b/>
-          <w:bCs/>
-          <w:sz w:val="24"/>
-          <w:szCs w:val="24"/>
-          <w:lang w:val="pt-BR"/>
+        </w:rPr>
+        <w:t xml:space="preserve">- </w:t>
+      </w:r>
+      <w:proofErr w:type="gramStart"/>
+      <w:r>
+        <w:rPr>
+          <w:b/>
+          <w:bCs/>
+          <w:sz w:val="24"/>
+          <w:szCs w:val="24"/>
+          <w:highlight w:val="green"/>
+        </w:rPr>
+        <w:t>O(</w:t>
+      </w:r>
+      <w:proofErr w:type="gramEnd"/>
+      <w:r>
+        <w:rPr>
+          <w:b/>
+          <w:bCs/>
+          <w:sz w:val="24"/>
+          <w:szCs w:val="24"/>
+          <w:highlight w:val="green"/>
+        </w:rPr>
+        <w:t>1) -&gt; Right!</w:t>
+      </w:r>
+    </w:p>
+    <w:p>
+      <w:pPr>
+        <w:rPr>
+          <w:b/>
+          <w:bCs/>
+          <w:sz w:val="24"/>
+          <w:szCs w:val="24"/>
+        </w:rPr>
+      </w:pPr>
+    </w:p>
+    <w:p>
+      <w:pPr>
+        <w:rPr>
+          <w:b/>
+          <w:bCs/>
+          <w:sz w:val="24"/>
+          <w:szCs w:val="24"/>
         </w:rPr>
       </w:pPr>
       <w:r>
@@ -1154,10 +1249,10 @@
           <w:sz w:val="24"/>
           <w:szCs w:val="24"/>
           <w:highlight w:val="red"/>
-          <w:lang w:val="pt-BR"/>
         </w:rPr>
         <w:t xml:space="preserve">- </w:t>
       </w:r>
+      <w:proofErr w:type="gramStart"/>
       <w:r>
         <w:rPr>
           <w:b/>
@@ -1165,10 +1260,10 @@
           <w:sz w:val="24"/>
           <w:szCs w:val="24"/>
           <w:highlight w:val="red"/>
-          <w:lang w:val="pt-BR"/>
         </w:rPr>
         <w:t>O(</w:t>
       </w:r>
+      <w:proofErr w:type="gramEnd"/>
       <w:r>
         <w:rPr>
           <w:b/>
@@ -1176,7 +1271,6 @@
           <w:sz w:val="24"/>
           <w:szCs w:val="24"/>
           <w:highlight w:val="red"/>
-          <w:lang w:val="pt-BR"/>
         </w:rPr>
         <w:t>2</w:t>
       </w:r>
@@ -1187,7 +1281,6 @@
           <w:sz w:val="24"/>
           <w:szCs w:val="24"/>
           <w:highlight w:val="red"/>
-          <w:lang w:val="pt-BR"/>
         </w:rPr>
         <w:t>n²</w:t>
       </w:r>
@@ -1198,7 +1291,6 @@
           <w:sz w:val="24"/>
           <w:szCs w:val="24"/>
           <w:highlight w:val="red"/>
-          <w:lang w:val="pt-BR"/>
         </w:rPr>
         <w:t xml:space="preserve"> + 5n + 12</w:t>
       </w:r>
@@ -1209,7 +1301,6 @@
           <w:sz w:val="24"/>
           <w:szCs w:val="24"/>
           <w:highlight w:val="red"/>
-          <w:lang w:val="pt-BR"/>
         </w:rPr>
         <w:t>) -&gt; Wrong!</w:t>
       </w:r>
@@ -1383,7 +1474,23 @@
           <w:sz w:val="24"/>
           <w:szCs w:val="24"/>
         </w:rPr>
-        <w:t>- how much additional memory do we need to allocate in order to run the code in our algorithm</w:t>
+        <w:t xml:space="preserve">- how much additional memory do we need to allocate </w:t>
+      </w:r>
+      <w:proofErr w:type="gramStart"/>
+      <w:r>
+        <w:rPr>
+          <w:sz w:val="24"/>
+          <w:szCs w:val="24"/>
+        </w:rPr>
+        <w:t>in order to</w:t>
+      </w:r>
+      <w:proofErr w:type="gramEnd"/>
+      <w:r>
+        <w:rPr>
+          <w:sz w:val="24"/>
+          <w:szCs w:val="24"/>
+        </w:rPr>
+        <w:t xml:space="preserve"> run the code in our algorithm</w:t>
       </w:r>
     </w:p>
     <w:p>
@@ -1447,7 +1554,23 @@
           <w:sz w:val="24"/>
           <w:szCs w:val="24"/>
         </w:rPr>
-        <w:t>, O(1)</w:t>
+        <w:t xml:space="preserve">, </w:t>
+      </w:r>
+      <w:proofErr w:type="gramStart"/>
+      <w:r>
+        <w:rPr>
+          <w:sz w:val="24"/>
+          <w:szCs w:val="24"/>
+        </w:rPr>
+        <w:t>O(</w:t>
+      </w:r>
+      <w:proofErr w:type="gramEnd"/>
+      <w:r>
+        <w:rPr>
+          <w:sz w:val="24"/>
+          <w:szCs w:val="24"/>
+        </w:rPr>
+        <w:t>1)</w:t>
       </w:r>
     </w:p>
     <w:p>
@@ -1617,50 +1740,79 @@
         <w:rPr>
           <w:sz w:val="24"/>
           <w:szCs w:val="24"/>
-          <w:lang w:val="pt-BR"/>
-        </w:rPr>
-      </w:pPr>
-      <w:r>
-        <w:rPr>
-          <w:sz w:val="24"/>
-          <w:szCs w:val="24"/>
-          <w:lang w:val="pt-BR"/>
-        </w:rPr>
-        <w:t>- O(log2 n) = O(log n)</w:t>
-      </w:r>
-    </w:p>
-    <w:p>
-      <w:pPr>
-        <w:rPr>
-          <w:sz w:val="24"/>
-          <w:szCs w:val="24"/>
-        </w:rPr>
-      </w:pPr>
-      <w:r>
-        <w:rPr>
-          <w:sz w:val="24"/>
-          <w:szCs w:val="24"/>
-        </w:rPr>
-        <w:t>- O(log n) is much better than O(n)</w:t>
-      </w:r>
-    </w:p>
-    <w:p>
-      <w:pPr>
-        <w:rPr>
-          <w:b/>
-          <w:bCs/>
-          <w:sz w:val="24"/>
-          <w:szCs w:val="24"/>
-        </w:rPr>
-      </w:pPr>
-      <w:r>
-        <w:rPr>
-          <w:noProof/>
+        </w:rPr>
+      </w:pPr>
+      <w:r>
+        <w:rPr>
+          <w:sz w:val="24"/>
+          <w:szCs w:val="24"/>
+        </w:rPr>
+        <w:t xml:space="preserve">- </w:t>
+      </w:r>
+      <w:proofErr w:type="gramStart"/>
+      <w:r>
+        <w:rPr>
+          <w:sz w:val="24"/>
+          <w:szCs w:val="24"/>
+        </w:rPr>
+        <w:t>O(</w:t>
+      </w:r>
+      <w:proofErr w:type="gramEnd"/>
+      <w:r>
+        <w:rPr>
+          <w:sz w:val="24"/>
+          <w:szCs w:val="24"/>
+        </w:rPr>
+        <w:t>log2 n) = O(log n)</w:t>
+      </w:r>
+    </w:p>
+    <w:p>
+      <w:pPr>
+        <w:rPr>
+          <w:sz w:val="24"/>
+          <w:szCs w:val="24"/>
+        </w:rPr>
+      </w:pPr>
+      <w:r>
+        <w:rPr>
+          <w:sz w:val="24"/>
+          <w:szCs w:val="24"/>
+        </w:rPr>
+        <w:t xml:space="preserve">- </w:t>
+      </w:r>
+      <w:proofErr w:type="gramStart"/>
+      <w:r>
+        <w:rPr>
+          <w:sz w:val="24"/>
+          <w:szCs w:val="24"/>
+        </w:rPr>
+        <w:t>O(</w:t>
+      </w:r>
+      <w:proofErr w:type="gramEnd"/>
+      <w:r>
+        <w:rPr>
+          <w:sz w:val="24"/>
+          <w:szCs w:val="24"/>
+        </w:rPr>
+        <w:t>log n) is much better than O(n)</w:t>
+      </w:r>
+    </w:p>
+    <w:p>
+      <w:pPr>
+        <w:rPr>
+          <w:b/>
+          <w:bCs/>
+          <w:sz w:val="24"/>
+          <w:szCs w:val="24"/>
+        </w:rPr>
+      </w:pPr>
+      <w:r>
+        <w:rPr>
           <w:sz w:val="24"/>
           <w:szCs w:val="24"/>
         </w:rPr>
         <w:drawing>
-          <wp:inline distT="0" distB="0" distL="0" distR="0" wp14:anchorId="1A11A2FA" wp14:editId="28C5A5F3">
+          <wp:inline distT="0" distB="0" distL="0" distR="0" wp14:anchorId="1A11A2FA" wp14:editId="5B031E8F">
             <wp:extent cx="3573780" cy="2912530"/>
             <wp:effectExtent l="0" t="0" r="7620" b="2540"/>
             <wp:docPr id="1316116190" name="Imagem 1" descr="Diagrama&#10;&#10;Descrição gerada automaticamente"/>
@@ -1740,29 +1892,38 @@
           <w:sz w:val="24"/>
           <w:szCs w:val="24"/>
         </w:rPr>
-        <w:t>-</w:t>
-      </w:r>
-      <w:r>
-        <w:rPr>
-          <w:sz w:val="24"/>
-          <w:szCs w:val="24"/>
-        </w:rPr>
-        <w:t xml:space="preserve"> To analyze the performance of an algorithm, we use Big O Notation</w:t>
-      </w:r>
-    </w:p>
-    <w:p>
-      <w:pPr>
-        <w:rPr>
-          <w:sz w:val="24"/>
-          <w:szCs w:val="24"/>
-        </w:rPr>
-      </w:pPr>
-      <w:r>
-        <w:rPr>
-          <w:sz w:val="24"/>
-          <w:szCs w:val="24"/>
-        </w:rPr>
-        <w:t xml:space="preserve">- Big O Notation can give us a high level understanding of the time or space complexity </w:t>
+        <w:t>- To analyze the performance of an algorithm, we use Big O Notation</w:t>
+      </w:r>
+    </w:p>
+    <w:p>
+      <w:pPr>
+        <w:rPr>
+          <w:sz w:val="24"/>
+          <w:szCs w:val="24"/>
+        </w:rPr>
+      </w:pPr>
+      <w:r>
+        <w:rPr>
+          <w:sz w:val="24"/>
+          <w:szCs w:val="24"/>
+        </w:rPr>
+        <w:t xml:space="preserve">- Big O Notation can give us a </w:t>
+      </w:r>
+      <w:proofErr w:type="gramStart"/>
+      <w:r>
+        <w:rPr>
+          <w:sz w:val="24"/>
+          <w:szCs w:val="24"/>
+        </w:rPr>
+        <w:t>high level</w:t>
+      </w:r>
+      <w:proofErr w:type="gramEnd"/>
+      <w:r>
+        <w:rPr>
+          <w:sz w:val="24"/>
+          <w:szCs w:val="24"/>
+        </w:rPr>
+        <w:t xml:space="preserve"> understanding of the time or space complexity </w:t>
       </w:r>
       <w:r>
         <w:rPr>
@@ -1883,28 +2044,7 @@
           <w:sz w:val="24"/>
           <w:szCs w:val="24"/>
         </w:rPr>
-        <w:t>-</w:t>
-      </w:r>
-      <w:r>
-        <w:rPr>
-          <w:sz w:val="24"/>
-          <w:szCs w:val="24"/>
-        </w:rPr>
-        <w:t xml:space="preserve"> </w:t>
-      </w:r>
-      <w:r>
-        <w:rPr>
-          <w:sz w:val="24"/>
-          <w:szCs w:val="24"/>
-        </w:rPr>
-        <w:t>Define</w:t>
-      </w:r>
-      <w:r>
-        <w:rPr>
-          <w:sz w:val="24"/>
-          <w:szCs w:val="24"/>
-        </w:rPr>
-        <w:t xml:space="preserve"> what an algorithm is</w:t>
+        <w:t>- Define what an algorithm is</w:t>
       </w:r>
     </w:p>
     <w:p>
@@ -1968,14 +2108,7 @@
           <w:sz w:val="24"/>
           <w:szCs w:val="24"/>
         </w:rPr>
-        <w:t>-</w:t>
-      </w:r>
-      <w:r>
-        <w:rPr>
-          <w:sz w:val="24"/>
-          <w:szCs w:val="24"/>
-        </w:rPr>
-        <w:t xml:space="preserve"> A process or set of steps to accomplish a certain task</w:t>
+        <w:t>- A process or set of steps to accomplish a certain task</w:t>
       </w:r>
     </w:p>
     <w:p>
@@ -2009,14 +2142,7 @@
           <w:sz w:val="24"/>
           <w:szCs w:val="24"/>
         </w:rPr>
-        <w:t>-</w:t>
-      </w:r>
-      <w:r>
-        <w:rPr>
-          <w:sz w:val="24"/>
-          <w:szCs w:val="24"/>
-        </w:rPr>
-        <w:t xml:space="preserve"> </w:t>
+        <w:t xml:space="preserve">- </w:t>
       </w:r>
       <w:r>
         <w:rPr>
@@ -2038,7 +2164,23 @@
           <w:sz w:val="24"/>
           <w:szCs w:val="24"/>
         </w:rPr>
-        <w:t>- Master common problem solving patterns</w:t>
+        <w:t xml:space="preserve">- Master common </w:t>
+      </w:r>
+      <w:proofErr w:type="gramStart"/>
+      <w:r>
+        <w:rPr>
+          <w:sz w:val="24"/>
+          <w:szCs w:val="24"/>
+        </w:rPr>
+        <w:t>problem solving</w:t>
+      </w:r>
+      <w:proofErr w:type="gramEnd"/>
+      <w:r>
+        <w:rPr>
+          <w:sz w:val="24"/>
+          <w:szCs w:val="24"/>
+        </w:rPr>
+        <w:t xml:space="preserve"> patterns</w:t>
       </w:r>
     </w:p>
     <w:p>
@@ -2101,16 +2243,7 @@
           <w:sz w:val="24"/>
           <w:szCs w:val="24"/>
         </w:rPr>
-        <w:t>-</w:t>
-      </w:r>
-      <w:r>
-        <w:rPr>
-          <w:b/>
-          <w:bCs/>
-          <w:sz w:val="24"/>
-          <w:szCs w:val="24"/>
-        </w:rPr>
-        <w:t xml:space="preserve"> </w:t>
+        <w:t xml:space="preserve">- </w:t>
       </w:r>
       <w:r>
         <w:rPr>
@@ -2218,14 +2351,7 @@
           <w:sz w:val="24"/>
           <w:szCs w:val="24"/>
         </w:rPr>
-        <w:t>-</w:t>
-      </w:r>
-      <w:r>
-        <w:rPr>
-          <w:sz w:val="24"/>
-          <w:szCs w:val="24"/>
-        </w:rPr>
-        <w:t xml:space="preserve"> </w:t>
+        <w:t xml:space="preserve">- </w:t>
       </w:r>
       <w:r>
         <w:rPr>
@@ -3358,16 +3484,50 @@
           <w:sz w:val="24"/>
           <w:szCs w:val="24"/>
         </w:rPr>
+        <w:t>- Frequency counters</w:t>
+      </w:r>
+    </w:p>
+    <w:p>
+      <w:pPr>
+        <w:rPr>
+          <w:sz w:val="24"/>
+          <w:szCs w:val="24"/>
+        </w:rPr>
+      </w:pPr>
+      <w:r>
+        <w:rPr>
+          <w:sz w:val="24"/>
+          <w:szCs w:val="24"/>
+        </w:rPr>
         <w:t>-</w:t>
       </w:r>
       <w:r>
         <w:rPr>
-          <w:b/>
-          <w:bCs/>
-          <w:sz w:val="24"/>
-          <w:szCs w:val="24"/>
-        </w:rPr>
-        <w:t xml:space="preserve"> Frequency counters</w:t>
+          <w:sz w:val="24"/>
+          <w:szCs w:val="24"/>
+        </w:rPr>
+        <w:t xml:space="preserve"> This pattern uses objects or sets to colle</w:t>
+      </w:r>
+      <w:r>
+        <w:rPr>
+          <w:sz w:val="24"/>
+          <w:szCs w:val="24"/>
+        </w:rPr>
+        <w:t>c</w:t>
+      </w:r>
+      <w:r>
+        <w:rPr>
+          <w:sz w:val="24"/>
+          <w:szCs w:val="24"/>
+        </w:rPr>
+        <w:t>t values/</w:t>
+      </w:r>
+      <w:r>
+        <w:rPr>
+          <w:sz w:val="24"/>
+          <w:szCs w:val="24"/>
+        </w:rPr>
+        <w:t>frequencies of values</w:t>
       </w:r>
     </w:p>
     <w:p>
@@ -3389,28 +3549,259 @@
           <w:sz w:val="24"/>
           <w:szCs w:val="24"/>
         </w:rPr>
-        <w:t xml:space="preserve"> This pattern uses objects or sets to colle</w:t>
-      </w:r>
-      <w:r>
-        <w:rPr>
-          <w:sz w:val="24"/>
-          <w:szCs w:val="24"/>
-        </w:rPr>
-        <w:t>c</w:t>
-      </w:r>
-      <w:r>
-        <w:rPr>
-          <w:sz w:val="24"/>
-          <w:szCs w:val="24"/>
-        </w:rPr>
-        <w:t>t values/</w:t>
-      </w:r>
-      <w:r>
-        <w:rPr>
-          <w:sz w:val="24"/>
-          <w:szCs w:val="24"/>
-        </w:rPr>
-        <w:t>frequencies of values</w:t>
+        <w:t xml:space="preserve"> This can often avoid the need for nested loops or O(n²) operations </w:t>
+      </w:r>
+      <w:r>
+        <w:rPr>
+          <w:sz w:val="24"/>
+          <w:szCs w:val="24"/>
+        </w:rPr>
+        <w:t>with arrays/strings</w:t>
+      </w:r>
+    </w:p>
+    <w:p>
+      <w:pPr>
+        <w:rPr>
+          <w:sz w:val="24"/>
+          <w:szCs w:val="24"/>
+        </w:rPr>
+      </w:pPr>
+      <w:r>
+        <w:rPr>
+          <w:sz w:val="24"/>
+          <w:szCs w:val="24"/>
+        </w:rPr>
+        <w:t xml:space="preserve"> </w:t>
+      </w:r>
+      <w:r>
+        <w:rPr>
+          <w:sz w:val="24"/>
+          <w:szCs w:val="24"/>
+        </w:rPr>
+        <w:t xml:space="preserve">- </w:t>
+      </w:r>
+      <w:r>
+        <w:rPr>
+          <w:sz w:val="24"/>
+          <w:szCs w:val="24"/>
+        </w:rPr>
+        <w:t xml:space="preserve">its indexing the values of the </w:t>
+      </w:r>
+      <w:proofErr w:type="spellStart"/>
+      <w:r>
+        <w:rPr>
+          <w:sz w:val="24"/>
+          <w:szCs w:val="24"/>
+        </w:rPr>
+        <w:t>ite</w:t>
+      </w:r>
+      <w:r>
+        <w:rPr>
+          <w:sz w:val="24"/>
+          <w:szCs w:val="24"/>
+        </w:rPr>
+        <w:t>r</w:t>
+      </w:r>
+      <w:r>
+        <w:rPr>
+          <w:sz w:val="24"/>
+          <w:szCs w:val="24"/>
+        </w:rPr>
+        <w:t>able</w:t>
+      </w:r>
+      <w:proofErr w:type="spellEnd"/>
+      <w:r>
+        <w:rPr>
+          <w:sz w:val="24"/>
+          <w:szCs w:val="24"/>
+        </w:rPr>
+        <w:t xml:space="preserve"> </w:t>
+      </w:r>
+      <w:proofErr w:type="gramStart"/>
+      <w:r>
+        <w:rPr>
+          <w:sz w:val="24"/>
+          <w:szCs w:val="24"/>
+        </w:rPr>
+        <w:t>value(</w:t>
+      </w:r>
+      <w:proofErr w:type="gramEnd"/>
+      <w:r>
+        <w:rPr>
+          <w:sz w:val="24"/>
+          <w:szCs w:val="24"/>
+        </w:rPr>
+        <w:t>array or string) just looping him 1 time, instead of do a nested loop</w:t>
+      </w:r>
+      <w:r>
+        <w:rPr>
+          <w:sz w:val="24"/>
+          <w:szCs w:val="24"/>
+        </w:rPr>
+        <w:t>. Changing the Big O Notation from O(n²) to O(n)</w:t>
+      </w:r>
+    </w:p>
+    <w:p>
+      <w:pPr>
+        <w:rPr>
+          <w:sz w:val="24"/>
+          <w:szCs w:val="24"/>
+        </w:rPr>
+      </w:pPr>
+      <w:r>
+        <w:rPr>
+          <w:sz w:val="24"/>
+          <w:szCs w:val="24"/>
+        </w:rPr>
+        <w:t xml:space="preserve">- In this case, </w:t>
+      </w:r>
+      <w:r>
+        <w:rPr>
+          <w:sz w:val="24"/>
+          <w:szCs w:val="24"/>
+        </w:rPr>
+        <w:t>you put the key as the value, and the value you put how many times he appears.</w:t>
+      </w:r>
+    </w:p>
+    <w:p>
+      <w:pPr>
+        <w:rPr>
+          <w:sz w:val="24"/>
+          <w:szCs w:val="24"/>
+        </w:rPr>
+      </w:pPr>
+      <w:r>
+        <w:rPr>
+          <w:sz w:val="24"/>
+          <w:szCs w:val="24"/>
+        </w:rPr>
+        <w:t xml:space="preserve">- Example: [1, 2, 3, 1] </w:t>
+      </w:r>
+      <w:r>
+        <w:rPr>
+          <w:sz w:val="24"/>
+          <w:szCs w:val="24"/>
+        </w:rPr>
+        <w:t>-&gt;</w:t>
+      </w:r>
+      <w:r>
+        <w:rPr>
+          <w:sz w:val="24"/>
+          <w:szCs w:val="24"/>
+        </w:rPr>
+        <w:t xml:space="preserve"> {‘1’: 2, ‘2’: </w:t>
+      </w:r>
+      <w:r>
+        <w:rPr>
+          <w:sz w:val="24"/>
+          <w:szCs w:val="24"/>
+        </w:rPr>
+        <w:t>1, ‘3’: 1</w:t>
+      </w:r>
+      <w:r>
+        <w:rPr>
+          <w:sz w:val="24"/>
+          <w:szCs w:val="24"/>
+        </w:rPr>
+        <w:t>}</w:t>
+      </w:r>
+    </w:p>
+    <w:p>
+      <w:pPr>
+        <w:rPr>
+          <w:sz w:val="24"/>
+          <w:szCs w:val="24"/>
+        </w:rPr>
+      </w:pPr>
+    </w:p>
+    <w:p>
+      <w:pPr>
+        <w:rPr>
+          <w:b/>
+          <w:bCs/>
+          <w:sz w:val="24"/>
+          <w:szCs w:val="24"/>
+        </w:rPr>
+      </w:pPr>
+      <w:r>
+        <w:rPr>
+          <w:b/>
+          <w:bCs/>
+          <w:sz w:val="24"/>
+          <w:szCs w:val="24"/>
+        </w:rPr>
+        <w:t>- Multiple Pointers</w:t>
+      </w:r>
+    </w:p>
+    <w:p>
+      <w:pPr>
+        <w:rPr>
+          <w:sz w:val="24"/>
+          <w:szCs w:val="24"/>
+        </w:rPr>
+      </w:pPr>
+      <w:r>
+        <w:rPr>
+          <w:sz w:val="24"/>
+          <w:szCs w:val="24"/>
+        </w:rPr>
+        <w:t xml:space="preserve">- </w:t>
+      </w:r>
+      <w:r>
+        <w:rPr>
+          <w:sz w:val="24"/>
+          <w:szCs w:val="24"/>
+        </w:rPr>
+        <w:t>Create pointers or values that correspond to an index or position and move</w:t>
+      </w:r>
+      <w:r>
+        <w:rPr>
+          <w:sz w:val="24"/>
+          <w:szCs w:val="24"/>
+        </w:rPr>
+        <w:t xml:space="preserve"> towards the b</w:t>
+      </w:r>
+      <w:r>
+        <w:rPr>
+          <w:sz w:val="24"/>
+          <w:szCs w:val="24"/>
+        </w:rPr>
+        <w:t>e</w:t>
+      </w:r>
+      <w:r>
+        <w:rPr>
+          <w:sz w:val="24"/>
+          <w:szCs w:val="24"/>
+        </w:rPr>
+        <w:t>g</w:t>
+      </w:r>
+      <w:r>
+        <w:rPr>
+          <w:sz w:val="24"/>
+          <w:szCs w:val="24"/>
+        </w:rPr>
+        <w:t>i</w:t>
+      </w:r>
+      <w:r>
+        <w:rPr>
+          <w:sz w:val="24"/>
+          <w:szCs w:val="24"/>
+        </w:rPr>
+        <w:t>nning</w:t>
+      </w:r>
+      <w:r>
+        <w:rPr>
+          <w:sz w:val="24"/>
+          <w:szCs w:val="24"/>
+        </w:rPr>
+        <w:t xml:space="preserve">, </w:t>
+      </w:r>
+      <w:r>
+        <w:rPr>
+          <w:sz w:val="24"/>
+          <w:szCs w:val="24"/>
+        </w:rPr>
+        <w:t>middle or end based on a certain condition</w:t>
       </w:r>
     </w:p>
     <w:p>
@@ -3432,23 +3823,82 @@
           <w:sz w:val="24"/>
           <w:szCs w:val="24"/>
         </w:rPr>
-        <w:t xml:space="preserve"> This can often avoid the need for nested loops or O(n²) operations </w:t>
-      </w:r>
-      <w:r>
-        <w:rPr>
-          <w:sz w:val="24"/>
-          <w:szCs w:val="24"/>
-        </w:rPr>
-        <w:t>with arrays/strings</w:t>
-      </w:r>
-    </w:p>
-    <w:p>
-      <w:pPr>
-        <w:rPr>
-          <w:sz w:val="24"/>
-          <w:szCs w:val="24"/>
-        </w:rPr>
-      </w:pPr>
+        <w:t xml:space="preserve"> Very efficient for solving problems with minimal space comple</w:t>
+      </w:r>
+      <w:r>
+        <w:rPr>
+          <w:sz w:val="24"/>
+          <w:szCs w:val="24"/>
+        </w:rPr>
+        <w:t>xity as well</w:t>
+      </w:r>
+    </w:p>
+    <w:p>
+      <w:pPr>
+        <w:rPr>
+          <w:sz w:val="24"/>
+          <w:szCs w:val="24"/>
+        </w:rPr>
+      </w:pPr>
+      <w:r>
+        <w:rPr>
+          <w:sz w:val="24"/>
+          <w:szCs w:val="24"/>
+        </w:rPr>
+        <w:t xml:space="preserve">- </w:t>
+      </w:r>
+      <w:r>
+        <w:rPr>
+          <w:sz w:val="24"/>
+          <w:szCs w:val="24"/>
+        </w:rPr>
+        <w:t xml:space="preserve">Create pointers in the beginning and end of the </w:t>
+      </w:r>
+      <w:proofErr w:type="spellStart"/>
+      <w:r>
+        <w:rPr>
+          <w:sz w:val="24"/>
+          <w:szCs w:val="24"/>
+        </w:rPr>
+        <w:t>iterable</w:t>
+      </w:r>
+      <w:proofErr w:type="spellEnd"/>
+      <w:r>
+        <w:rPr>
+          <w:sz w:val="24"/>
+          <w:szCs w:val="24"/>
+        </w:rPr>
+        <w:t xml:space="preserve"> object, </w:t>
+      </w:r>
+      <w:r>
+        <w:rPr>
+          <w:sz w:val="24"/>
+          <w:szCs w:val="24"/>
+        </w:rPr>
+        <w:t xml:space="preserve">and move towards to find pars </w:t>
+      </w:r>
+    </w:p>
+    <w:p>
+      <w:pPr>
+        <w:rPr>
+          <w:sz w:val="24"/>
+          <w:szCs w:val="24"/>
+        </w:rPr>
+      </w:pPr>
+      <w:r>
+        <w:rPr>
+          <w:sz w:val="24"/>
+          <w:szCs w:val="24"/>
+        </w:rPr>
+        <w:t xml:space="preserve">- Or create pointers </w:t>
+      </w:r>
+      <w:r>
+        <w:rPr>
+          <w:sz w:val="24"/>
+          <w:szCs w:val="24"/>
+        </w:rPr>
+        <w:t>next to each other to find unique values</w:t>
+      </w:r>
       <w:r>
         <w:rPr>
           <w:sz w:val="24"/>
@@ -3456,203 +3906,32 @@
         </w:rPr>
         <w:t xml:space="preserve"> </w:t>
       </w:r>
-      <w:r>
-        <w:rPr>
-          <w:sz w:val="24"/>
-          <w:szCs w:val="24"/>
-        </w:rPr>
-        <w:t xml:space="preserve">- </w:t>
-      </w:r>
-      <w:r>
-        <w:rPr>
-          <w:sz w:val="24"/>
-          <w:szCs w:val="24"/>
-        </w:rPr>
-        <w:t>its indexing the values of the ite</w:t>
-      </w:r>
-      <w:r>
-        <w:rPr>
-          <w:sz w:val="24"/>
-          <w:szCs w:val="24"/>
-        </w:rPr>
-        <w:t>r</w:t>
-      </w:r>
-      <w:r>
-        <w:rPr>
-          <w:sz w:val="24"/>
-          <w:szCs w:val="24"/>
-        </w:rPr>
-        <w:t>able value(array or string) just looping him 1 time, instead of do a nested loop</w:t>
-      </w:r>
-      <w:r>
-        <w:rPr>
-          <w:sz w:val="24"/>
-          <w:szCs w:val="24"/>
-        </w:rPr>
-        <w:t>. Changing the Big O Notation from O(n²) to O(n)</w:t>
-      </w:r>
-    </w:p>
-    <w:p>
-      <w:pPr>
-        <w:rPr>
-          <w:sz w:val="24"/>
-          <w:szCs w:val="24"/>
-        </w:rPr>
-      </w:pPr>
-      <w:r>
-        <w:rPr>
-          <w:sz w:val="24"/>
-          <w:szCs w:val="24"/>
-        </w:rPr>
-        <w:t xml:space="preserve">- In this case, </w:t>
-      </w:r>
-      <w:r>
-        <w:rPr>
-          <w:sz w:val="24"/>
-          <w:szCs w:val="24"/>
-        </w:rPr>
-        <w:t>you put the key as the value, and the value you put how many times he appears.</w:t>
-      </w:r>
-    </w:p>
-    <w:p>
-      <w:pPr>
-        <w:rPr>
-          <w:sz w:val="24"/>
-          <w:szCs w:val="24"/>
-        </w:rPr>
-      </w:pPr>
-      <w:r>
-        <w:rPr>
-          <w:sz w:val="24"/>
-          <w:szCs w:val="24"/>
-        </w:rPr>
-        <w:t xml:space="preserve">- Example: [1, 2, 3, 1] </w:t>
-      </w:r>
-      <w:r>
-        <w:rPr>
-          <w:sz w:val="24"/>
-          <w:szCs w:val="24"/>
-        </w:rPr>
-        <w:t>-&gt;</w:t>
-      </w:r>
-      <w:r>
-        <w:rPr>
-          <w:sz w:val="24"/>
-          <w:szCs w:val="24"/>
-        </w:rPr>
-        <w:t xml:space="preserve"> {‘1’: 2, ‘2’: </w:t>
-      </w:r>
-      <w:r>
-        <w:rPr>
-          <w:sz w:val="24"/>
-          <w:szCs w:val="24"/>
-        </w:rPr>
-        <w:t>1, ‘3’: 1</w:t>
-      </w:r>
-      <w:r>
-        <w:rPr>
-          <w:sz w:val="24"/>
-          <w:szCs w:val="24"/>
-        </w:rPr>
-        <w:t>}</w:t>
-      </w:r>
-    </w:p>
-    <w:p>
-      <w:pPr>
-        <w:rPr>
-          <w:sz w:val="24"/>
-          <w:szCs w:val="24"/>
-        </w:rPr>
-      </w:pPr>
-    </w:p>
-    <w:p>
-      <w:pPr>
-        <w:rPr>
-          <w:b/>
-          <w:bCs/>
-          <w:sz w:val="24"/>
-          <w:szCs w:val="24"/>
-        </w:rPr>
-      </w:pPr>
-      <w:r>
-        <w:rPr>
-          <w:b/>
-          <w:bCs/>
-          <w:sz w:val="24"/>
-          <w:szCs w:val="24"/>
-        </w:rPr>
-        <w:t>- Multiple Pointers</w:t>
-      </w:r>
-    </w:p>
-    <w:p>
-      <w:pPr>
-        <w:rPr>
-          <w:sz w:val="24"/>
-          <w:szCs w:val="24"/>
-        </w:rPr>
-      </w:pPr>
-      <w:r>
-        <w:rPr>
-          <w:sz w:val="24"/>
-          <w:szCs w:val="24"/>
-        </w:rPr>
-        <w:t xml:space="preserve">- </w:t>
-      </w:r>
-      <w:r>
-        <w:rPr>
-          <w:sz w:val="24"/>
-          <w:szCs w:val="24"/>
-        </w:rPr>
-        <w:t>Create pointers or values that correspond to an index or position and move</w:t>
-      </w:r>
-      <w:r>
-        <w:rPr>
-          <w:sz w:val="24"/>
-          <w:szCs w:val="24"/>
-        </w:rPr>
-        <w:t xml:space="preserve"> towards the b</w:t>
-      </w:r>
-      <w:r>
-        <w:rPr>
-          <w:sz w:val="24"/>
-          <w:szCs w:val="24"/>
-        </w:rPr>
-        <w:t>e</w:t>
-      </w:r>
-      <w:r>
-        <w:rPr>
-          <w:sz w:val="24"/>
-          <w:szCs w:val="24"/>
-        </w:rPr>
-        <w:t>g</w:t>
-      </w:r>
-      <w:r>
-        <w:rPr>
-          <w:sz w:val="24"/>
-          <w:szCs w:val="24"/>
-        </w:rPr>
-        <w:t>i</w:t>
-      </w:r>
-      <w:r>
-        <w:rPr>
-          <w:sz w:val="24"/>
-          <w:szCs w:val="24"/>
-        </w:rPr>
-        <w:t>nning</w:t>
-      </w:r>
-      <w:r>
-        <w:rPr>
-          <w:sz w:val="24"/>
-          <w:szCs w:val="24"/>
-        </w:rPr>
-        <w:t xml:space="preserve">, </w:t>
-      </w:r>
-      <w:r>
-        <w:rPr>
-          <w:sz w:val="24"/>
-          <w:szCs w:val="24"/>
-        </w:rPr>
-        <w:t>middle or end based on a certain condition</w:t>
+    </w:p>
+    <w:p>
+      <w:pPr>
+        <w:rPr>
+          <w:sz w:val="24"/>
+          <w:szCs w:val="24"/>
+        </w:rPr>
+      </w:pPr>
+    </w:p>
+    <w:p>
+      <w:pPr>
+        <w:rPr>
+          <w:b/>
+          <w:bCs/>
+          <w:sz w:val="24"/>
+          <w:szCs w:val="24"/>
+        </w:rPr>
+      </w:pPr>
+      <w:r>
+        <w:rPr>
+          <w:b/>
+          <w:bCs/>
+          <w:sz w:val="24"/>
+          <w:szCs w:val="24"/>
+        </w:rPr>
+        <w:t>- Sliding Window</w:t>
       </w:r>
     </w:p>
     <w:p>
@@ -3674,130 +3953,23 @@
           <w:sz w:val="24"/>
           <w:szCs w:val="24"/>
         </w:rPr>
-        <w:t xml:space="preserve"> Very efficient for solving problems with minimal space comple</w:t>
-      </w:r>
-      <w:r>
-        <w:rPr>
-          <w:sz w:val="24"/>
-          <w:szCs w:val="24"/>
-        </w:rPr>
-        <w:t>xity as well</w:t>
-      </w:r>
-    </w:p>
-    <w:p>
-      <w:pPr>
-        <w:rPr>
-          <w:sz w:val="24"/>
-          <w:szCs w:val="24"/>
-        </w:rPr>
-      </w:pPr>
-      <w:r>
-        <w:rPr>
-          <w:sz w:val="24"/>
-          <w:szCs w:val="24"/>
-        </w:rPr>
-        <w:t xml:space="preserve">- </w:t>
-      </w:r>
-      <w:r>
-        <w:rPr>
-          <w:sz w:val="24"/>
-          <w:szCs w:val="24"/>
-        </w:rPr>
-        <w:t xml:space="preserve">Create pointers in the beginning and end of the iterable object, </w:t>
-      </w:r>
-      <w:r>
-        <w:rPr>
-          <w:sz w:val="24"/>
-          <w:szCs w:val="24"/>
-        </w:rPr>
-        <w:t xml:space="preserve">and move towards to find pars </w:t>
-      </w:r>
-    </w:p>
-    <w:p>
-      <w:pPr>
-        <w:rPr>
-          <w:sz w:val="24"/>
-          <w:szCs w:val="24"/>
-        </w:rPr>
-      </w:pPr>
-      <w:r>
-        <w:rPr>
-          <w:sz w:val="24"/>
-          <w:szCs w:val="24"/>
-        </w:rPr>
-        <w:t xml:space="preserve">- Or create pointers </w:t>
-      </w:r>
-      <w:r>
-        <w:rPr>
-          <w:sz w:val="24"/>
-          <w:szCs w:val="24"/>
-        </w:rPr>
-        <w:t>next to each other to find unique values</w:t>
-      </w:r>
-      <w:r>
-        <w:rPr>
-          <w:sz w:val="24"/>
-          <w:szCs w:val="24"/>
-        </w:rPr>
-        <w:t xml:space="preserve"> </w:t>
-      </w:r>
-    </w:p>
-    <w:p>
-      <w:pPr>
-        <w:rPr>
-          <w:sz w:val="24"/>
-          <w:szCs w:val="24"/>
-        </w:rPr>
-      </w:pPr>
-    </w:p>
-    <w:p>
-      <w:pPr>
-        <w:rPr>
-          <w:b/>
-          <w:bCs/>
-          <w:sz w:val="24"/>
-          <w:szCs w:val="24"/>
-        </w:rPr>
-      </w:pPr>
-      <w:r>
-        <w:rPr>
-          <w:b/>
-          <w:bCs/>
-          <w:sz w:val="24"/>
-          <w:szCs w:val="24"/>
-        </w:rPr>
-        <w:t xml:space="preserve">- </w:t>
-      </w:r>
-      <w:r>
-        <w:rPr>
-          <w:b/>
-          <w:bCs/>
-          <w:sz w:val="24"/>
-          <w:szCs w:val="24"/>
-        </w:rPr>
-        <w:t>Sliding Window</w:t>
-      </w:r>
-    </w:p>
-    <w:p>
-      <w:pPr>
-        <w:rPr>
-          <w:sz w:val="24"/>
-          <w:szCs w:val="24"/>
-        </w:rPr>
-      </w:pPr>
-      <w:r>
-        <w:rPr>
-          <w:sz w:val="24"/>
-          <w:szCs w:val="24"/>
-        </w:rPr>
-        <w:t>-</w:t>
-      </w:r>
-      <w:r>
-        <w:rPr>
-          <w:sz w:val="24"/>
-          <w:szCs w:val="24"/>
-        </w:rPr>
-        <w:t xml:space="preserve"> When you want to find a subset of data inside a larger set of data(array, string…)</w:t>
+        <w:t xml:space="preserve"> When you want to find a subset of data inside a larger set of </w:t>
+      </w:r>
+      <w:proofErr w:type="gramStart"/>
+      <w:r>
+        <w:rPr>
+          <w:sz w:val="24"/>
+          <w:szCs w:val="24"/>
+        </w:rPr>
+        <w:t>data(</w:t>
+      </w:r>
+      <w:proofErr w:type="gramEnd"/>
+      <w:r>
+        <w:rPr>
+          <w:sz w:val="24"/>
+          <w:szCs w:val="24"/>
+        </w:rPr>
+        <w:t>array, string…)</w:t>
       </w:r>
     </w:p>
     <w:p>
@@ -4044,7 +4216,23 @@
           <w:sz w:val="24"/>
           <w:szCs w:val="24"/>
         </w:rPr>
-        <w:t xml:space="preserve">e methods like spread operator, concat </w:t>
+        <w:t xml:space="preserve">e methods like spread operator, </w:t>
+      </w:r>
+      <w:proofErr w:type="spellStart"/>
+      <w:r>
+        <w:rPr>
+          <w:sz w:val="24"/>
+          <w:szCs w:val="24"/>
+        </w:rPr>
+        <w:t>concat</w:t>
+      </w:r>
+      <w:proofErr w:type="spellEnd"/>
+      <w:r>
+        <w:rPr>
+          <w:sz w:val="24"/>
+          <w:szCs w:val="24"/>
+        </w:rPr>
+        <w:t xml:space="preserve"> </w:t>
       </w:r>
       <w:r>
         <w:rPr>
@@ -4072,8 +4260,17 @@
           <w:sz w:val="24"/>
           <w:szCs w:val="24"/>
         </w:rPr>
-        <w:t>. For strings, use methods like slice, substr</w:t>
-      </w:r>
+        <w:t xml:space="preserve">. For strings, use methods like slice, </w:t>
+      </w:r>
+      <w:proofErr w:type="spellStart"/>
+      <w:r>
+        <w:rPr>
+          <w:sz w:val="24"/>
+          <w:szCs w:val="24"/>
+        </w:rPr>
+        <w:t>substr</w:t>
+      </w:r>
+      <w:proofErr w:type="spellEnd"/>
       <w:r>
         <w:rPr>
           <w:sz w:val="24"/>
@@ -4093,7 +4290,23 @@
           <w:sz w:val="24"/>
           <w:szCs w:val="24"/>
         </w:rPr>
-        <w:t xml:space="preserve">, to make copies, use methods like Object.assign or the spread </w:t>
+        <w:t xml:space="preserve">, to make copies, use methods like </w:t>
+      </w:r>
+      <w:proofErr w:type="spellStart"/>
+      <w:r>
+        <w:rPr>
+          <w:sz w:val="24"/>
+          <w:szCs w:val="24"/>
+        </w:rPr>
+        <w:t>Object.assign</w:t>
+      </w:r>
+      <w:proofErr w:type="spellEnd"/>
+      <w:r>
+        <w:rPr>
+          <w:sz w:val="24"/>
+          <w:szCs w:val="24"/>
+        </w:rPr>
+        <w:t xml:space="preserve"> or the spread </w:t>
       </w:r>
       <w:r>
         <w:rPr>
@@ -4351,24 +4564,14 @@
         <w:t>-</w:t>
       </w:r>
       <w:r>
-        <w:t xml:space="preserve"> </w:t>
-      </w:r>
-      <w:r>
-        <w:t xml:space="preserve"> </w:t>
-      </w:r>
-      <w:r>
-        <w:rPr>
-          <w:sz w:val="24"/>
-          <w:szCs w:val="24"/>
-        </w:rPr>
-        <w:t>M</w:t>
-      </w:r>
-      <w:r>
-        <w:rPr>
-          <w:sz w:val="24"/>
-          <w:szCs w:val="24"/>
-        </w:rPr>
-        <w:t>andatory verification</w:t>
+        <w:t xml:space="preserve">  </w:t>
+      </w:r>
+      <w:r>
+        <w:rPr>
+          <w:sz w:val="24"/>
+          <w:szCs w:val="24"/>
+        </w:rPr>
+        <w:t>Mandatory verification</w:t>
       </w:r>
     </w:p>
     <w:p>
@@ -4625,7 +4828,25 @@
           <w:sz w:val="24"/>
           <w:szCs w:val="24"/>
         </w:rPr>
-        <w:t xml:space="preserve"> is not recursive that calls a inner function that is recursive</w:t>
+        <w:t xml:space="preserve"> is not recursive that calls </w:t>
+      </w:r>
+      <w:proofErr w:type="spellStart"/>
+      <w:proofErr w:type="gramStart"/>
+      <w:r>
+        <w:rPr>
+          <w:sz w:val="24"/>
+          <w:szCs w:val="24"/>
+        </w:rPr>
+        <w:t>a</w:t>
+      </w:r>
+      <w:proofErr w:type="spellEnd"/>
+      <w:proofErr w:type="gramEnd"/>
+      <w:r>
+        <w:rPr>
+          <w:sz w:val="24"/>
+          <w:szCs w:val="24"/>
+        </w:rPr>
+        <w:t xml:space="preserve"> inner function that is recursive</w:t>
       </w:r>
     </w:p>
     <w:p>
@@ -4821,8 +5042,33 @@
           <w:sz w:val="24"/>
           <w:szCs w:val="24"/>
         </w:rPr>
-        <w:t>- methods that use linear search: indexOf, includes, find, findIndex</w:t>
-      </w:r>
+        <w:t xml:space="preserve">- methods that use linear search: </w:t>
+      </w:r>
+      <w:proofErr w:type="spellStart"/>
+      <w:r>
+        <w:rPr>
+          <w:sz w:val="24"/>
+          <w:szCs w:val="24"/>
+        </w:rPr>
+        <w:t>indexOf</w:t>
+      </w:r>
+      <w:proofErr w:type="spellEnd"/>
+      <w:r>
+        <w:rPr>
+          <w:sz w:val="24"/>
+          <w:szCs w:val="24"/>
+        </w:rPr>
+        <w:t xml:space="preserve">, includes, find, </w:t>
+      </w:r>
+      <w:proofErr w:type="spellStart"/>
+      <w:r>
+        <w:rPr>
+          <w:sz w:val="24"/>
+          <w:szCs w:val="24"/>
+        </w:rPr>
+        <w:t>findIndex</w:t>
+      </w:r>
+      <w:proofErr w:type="spellEnd"/>
     </w:p>
     <w:p>
       <w:pPr>
@@ -4832,30 +5078,35 @@
         <w:rPr>
           <w:sz w:val="24"/>
           <w:szCs w:val="24"/>
-          <w:lang w:val="pt-BR"/>
-        </w:rPr>
-      </w:pPr>
-      <w:r>
-        <w:rPr>
-          <w:sz w:val="24"/>
-          <w:szCs w:val="24"/>
-          <w:lang w:val="pt-BR"/>
-        </w:rPr>
-        <w:t>- Big O Complexi</w:t>
-      </w:r>
-      <w:r>
-        <w:rPr>
-          <w:sz w:val="24"/>
-          <w:szCs w:val="24"/>
-          <w:lang w:val="pt-BR"/>
+        </w:rPr>
+      </w:pPr>
+      <w:r>
+        <w:rPr>
+          <w:sz w:val="24"/>
+          <w:szCs w:val="24"/>
+        </w:rPr>
+        <w:t xml:space="preserve">- Big O </w:t>
+      </w:r>
+      <w:proofErr w:type="spellStart"/>
+      <w:r>
+        <w:rPr>
+          <w:sz w:val="24"/>
+          <w:szCs w:val="24"/>
+        </w:rPr>
+        <w:t>Complexi</w:t>
+      </w:r>
+      <w:r>
+        <w:rPr>
+          <w:sz w:val="24"/>
+          <w:szCs w:val="24"/>
         </w:rPr>
         <w:t>tie</w:t>
       </w:r>
-      <w:r>
-        <w:rPr>
-          <w:sz w:val="24"/>
-          <w:szCs w:val="24"/>
-          <w:lang w:val="pt-BR"/>
+      <w:proofErr w:type="spellEnd"/>
+      <w:r>
+        <w:rPr>
+          <w:sz w:val="24"/>
+          <w:szCs w:val="24"/>
         </w:rPr>
         <w:t>:</w:t>
       </w:r>
@@ -4863,7 +5114,6 @@
         <w:rPr>
           <w:sz w:val="24"/>
           <w:szCs w:val="24"/>
-          <w:lang w:val="pt-BR"/>
         </w:rPr>
         <w:t xml:space="preserve"> O(n)</w:t>
       </w:r>
@@ -4876,7 +5126,6 @@
         <w:rPr>
           <w:sz w:val="24"/>
           <w:szCs w:val="24"/>
-          <w:lang w:val="pt-BR"/>
         </w:rPr>
       </w:pPr>
     </w:p>
@@ -5077,22 +5326,28 @@
         <w:rPr>
           <w:sz w:val="24"/>
           <w:szCs w:val="24"/>
-          <w:lang w:val="pt-BR"/>
-        </w:rPr>
-      </w:pPr>
-      <w:r>
-        <w:rPr>
-          <w:sz w:val="24"/>
-          <w:szCs w:val="24"/>
-          <w:lang w:val="pt-BR"/>
-        </w:rPr>
-        <w:t>- Big O Complexitie</w:t>
-      </w:r>
-      <w:r>
-        <w:rPr>
-          <w:sz w:val="24"/>
-          <w:szCs w:val="24"/>
-          <w:lang w:val="pt-BR"/>
+        </w:rPr>
+      </w:pPr>
+      <w:r>
+        <w:rPr>
+          <w:sz w:val="24"/>
+          <w:szCs w:val="24"/>
+        </w:rPr>
+        <w:t xml:space="preserve">- Big O </w:t>
+      </w:r>
+      <w:proofErr w:type="spellStart"/>
+      <w:r>
+        <w:rPr>
+          <w:sz w:val="24"/>
+          <w:szCs w:val="24"/>
+        </w:rPr>
+        <w:t>Complexitie</w:t>
+      </w:r>
+      <w:proofErr w:type="spellEnd"/>
+      <w:r>
+        <w:rPr>
+          <w:sz w:val="24"/>
+          <w:szCs w:val="24"/>
         </w:rPr>
         <w:t>:</w:t>
       </w:r>
@@ -5100,25 +5355,24 @@
         <w:rPr>
           <w:sz w:val="24"/>
           <w:szCs w:val="24"/>
-          <w:lang w:val="pt-BR"/>
-        </w:rPr>
-        <w:t xml:space="preserve"> O(</w:t>
-      </w:r>
-      <w:r>
-        <w:rPr>
-          <w:sz w:val="24"/>
-          <w:szCs w:val="24"/>
-          <w:lang w:val="pt-BR"/>
-        </w:rPr>
-        <w:t xml:space="preserve">log </w:t>
-      </w:r>
-      <w:r>
-        <w:rPr>
-          <w:sz w:val="24"/>
-          <w:szCs w:val="24"/>
-          <w:lang w:val="pt-BR"/>
-        </w:rPr>
-        <w:t>n)</w:t>
+        </w:rPr>
+        <w:t xml:space="preserve"> </w:t>
+      </w:r>
+      <w:proofErr w:type="gramStart"/>
+      <w:r>
+        <w:rPr>
+          <w:sz w:val="24"/>
+          <w:szCs w:val="24"/>
+        </w:rPr>
+        <w:t>O(</w:t>
+      </w:r>
+      <w:proofErr w:type="gramEnd"/>
+      <w:r>
+        <w:rPr>
+          <w:sz w:val="24"/>
+          <w:szCs w:val="24"/>
+        </w:rPr>
+        <w:t>log n)</w:t>
       </w:r>
     </w:p>
     <w:p>
@@ -5129,7 +5383,6 @@
         <w:rPr>
           <w:sz w:val="24"/>
           <w:szCs w:val="24"/>
-          <w:lang w:val="pt-BR"/>
         </w:rPr>
       </w:pPr>
     </w:p>
@@ -5170,14 +5423,7 @@
           <w:sz w:val="24"/>
           <w:szCs w:val="24"/>
         </w:rPr>
-        <w:t xml:space="preserve">- Sorting is the </w:t>
-      </w:r>
-      <w:r>
-        <w:rPr>
-          <w:sz w:val="24"/>
-          <w:szCs w:val="24"/>
-        </w:rPr>
-        <w:t>process of reorganizing</w:t>
+        <w:t>- Sorting is the process of reorganizing</w:t>
       </w:r>
       <w:r>
         <w:rPr>
@@ -5380,7 +5626,23 @@
           <w:sz w:val="24"/>
           <w:szCs w:val="24"/>
         </w:rPr>
-        <w:t xml:space="preserve">- Time complexitie: </w:t>
+        <w:t xml:space="preserve">- Time </w:t>
+      </w:r>
+      <w:proofErr w:type="spellStart"/>
+      <w:r>
+        <w:rPr>
+          <w:sz w:val="24"/>
+          <w:szCs w:val="24"/>
+        </w:rPr>
+        <w:t>complexitie</w:t>
+      </w:r>
+      <w:proofErr w:type="spellEnd"/>
+      <w:r>
+        <w:rPr>
+          <w:sz w:val="24"/>
+          <w:szCs w:val="24"/>
+        </w:rPr>
+        <w:t xml:space="preserve">: </w:t>
       </w:r>
       <w:r>
         <w:rPr>
@@ -5485,21 +5747,69 @@
           <w:sz w:val="24"/>
           <w:szCs w:val="24"/>
         </w:rPr>
-        <w:t xml:space="preserve"> Select an element, called “pivot” and compare every other elements in the array to se if the elements are bigger </w:t>
-      </w:r>
-      <w:r>
-        <w:rPr>
-          <w:sz w:val="24"/>
-          <w:szCs w:val="24"/>
-        </w:rPr>
-        <w:t>or smaller than the pivot, then you create 2 array with biggest</w:t>
-      </w:r>
-      <w:r>
-        <w:rPr>
-          <w:sz w:val="24"/>
-          <w:szCs w:val="24"/>
-        </w:rPr>
-        <w:t xml:space="preserve">s elements and smaller elements an call the function recursively </w:t>
+        <w:t xml:space="preserve"> Select an element, called “pivot” and compare every other </w:t>
+      </w:r>
+      <w:proofErr w:type="gramStart"/>
+      <w:r>
+        <w:rPr>
+          <w:sz w:val="24"/>
+          <w:szCs w:val="24"/>
+        </w:rPr>
+        <w:t>elements</w:t>
+      </w:r>
+      <w:proofErr w:type="gramEnd"/>
+      <w:r>
+        <w:rPr>
+          <w:sz w:val="24"/>
+          <w:szCs w:val="24"/>
+        </w:rPr>
+        <w:t xml:space="preserve"> in the array to </w:t>
+      </w:r>
+      <w:proofErr w:type="spellStart"/>
+      <w:r>
+        <w:rPr>
+          <w:sz w:val="24"/>
+          <w:szCs w:val="24"/>
+        </w:rPr>
+        <w:t>se</w:t>
+      </w:r>
+      <w:proofErr w:type="spellEnd"/>
+      <w:r>
+        <w:rPr>
+          <w:sz w:val="24"/>
+          <w:szCs w:val="24"/>
+        </w:rPr>
+        <w:t xml:space="preserve"> if the elements are bigger </w:t>
+      </w:r>
+      <w:r>
+        <w:rPr>
+          <w:sz w:val="24"/>
+          <w:szCs w:val="24"/>
+        </w:rPr>
+        <w:t xml:space="preserve">or smaller than the pivot, then you create 2 array with </w:t>
+      </w:r>
+      <w:proofErr w:type="spellStart"/>
+      <w:r>
+        <w:rPr>
+          <w:sz w:val="24"/>
+          <w:szCs w:val="24"/>
+        </w:rPr>
+        <w:t>biggest</w:t>
+      </w:r>
+      <w:r>
+        <w:rPr>
+          <w:sz w:val="24"/>
+          <w:szCs w:val="24"/>
+        </w:rPr>
+        <w:t>s</w:t>
+      </w:r>
+      <w:proofErr w:type="spellEnd"/>
+      <w:r>
+        <w:rPr>
+          <w:sz w:val="24"/>
+          <w:szCs w:val="24"/>
+        </w:rPr>
+        <w:t xml:space="preserve"> elements and smaller elements an call the function recursively </w:t>
       </w:r>
     </w:p>
     <w:p>
@@ -5744,16 +6054,7 @@
           <w:sz w:val="24"/>
           <w:szCs w:val="24"/>
         </w:rPr>
-        <w:t>head</w:t>
-      </w:r>
-      <w:r>
-        <w:rPr>
-          <w:b/>
-          <w:bCs/>
-          <w:sz w:val="24"/>
-          <w:szCs w:val="24"/>
-        </w:rPr>
-        <w:t xml:space="preserve"> </w:t>
+        <w:t xml:space="preserve">head </w:t>
       </w:r>
       <w:r>
         <w:rPr>
@@ -5783,16 +6084,7 @@
           <w:sz w:val="24"/>
           <w:szCs w:val="24"/>
         </w:rPr>
-        <w:t>tail</w:t>
-      </w:r>
-      <w:r>
-        <w:rPr>
-          <w:b/>
-          <w:bCs/>
-          <w:sz w:val="24"/>
-          <w:szCs w:val="24"/>
-        </w:rPr>
-        <w:t xml:space="preserve"> </w:t>
+        <w:t xml:space="preserve">tail </w:t>
       </w:r>
       <w:r>
         <w:rPr>
@@ -5831,7 +6123,6 @@
       </w:pPr>
       <w:r>
         <w:rPr>
-          <w:noProof/>
           <w:sz w:val="24"/>
           <w:szCs w:val="24"/>
         </w:rPr>
@@ -5889,16 +6180,7 @@
           <w:sz w:val="24"/>
           <w:szCs w:val="24"/>
         </w:rPr>
-        <w:t>-</w:t>
-      </w:r>
-      <w:r>
-        <w:rPr>
-          <w:b/>
-          <w:bCs/>
-          <w:sz w:val="24"/>
-          <w:szCs w:val="24"/>
-        </w:rPr>
-        <w:t xml:space="preserve"> Lists</w:t>
+        <w:t>- Lists</w:t>
       </w:r>
       <w:r>
         <w:rPr>
@@ -6140,14 +6422,12 @@
         <w:rPr>
           <w:sz w:val="24"/>
           <w:szCs w:val="24"/>
-          <w:lang w:val="pt-BR"/>
-        </w:rPr>
-      </w:pPr>
-      <w:r>
-        <w:rPr>
-          <w:sz w:val="24"/>
-          <w:szCs w:val="24"/>
-          <w:lang w:val="pt-BR"/>
+        </w:rPr>
+      </w:pPr>
+      <w:r>
+        <w:rPr>
+          <w:sz w:val="24"/>
+          <w:szCs w:val="24"/>
         </w:rPr>
         <w:t>- Insertion</w:t>
       </w:r>
@@ -6155,7 +6435,6 @@
         <w:rPr>
           <w:sz w:val="24"/>
           <w:szCs w:val="24"/>
-          <w:lang w:val="pt-BR"/>
         </w:rPr>
         <w:t xml:space="preserve"> -&gt;</w:t>
       </w:r>
@@ -6163,9 +6442,24 @@
         <w:rPr>
           <w:sz w:val="24"/>
           <w:szCs w:val="24"/>
-          <w:lang w:val="pt-BR"/>
-        </w:rPr>
-        <w:t xml:space="preserve"> O(1)</w:t>
+        </w:rPr>
+        <w:t xml:space="preserve"> </w:t>
+      </w:r>
+      <w:proofErr w:type="gramStart"/>
+      <w:r>
+        <w:rPr>
+          <w:sz w:val="24"/>
+          <w:szCs w:val="24"/>
+        </w:rPr>
+        <w:t>O(</w:t>
+      </w:r>
+      <w:proofErr w:type="gramEnd"/>
+      <w:r>
+        <w:rPr>
+          <w:sz w:val="24"/>
+          <w:szCs w:val="24"/>
+        </w:rPr>
+        <w:t>1)</w:t>
       </w:r>
     </w:p>
     <w:p>
@@ -6176,14 +6470,12 @@
         <w:rPr>
           <w:sz w:val="24"/>
           <w:szCs w:val="24"/>
-          <w:lang w:val="pt-BR"/>
-        </w:rPr>
-      </w:pPr>
-      <w:r>
-        <w:rPr>
-          <w:sz w:val="24"/>
-          <w:szCs w:val="24"/>
-          <w:lang w:val="pt-BR"/>
+        </w:rPr>
+      </w:pPr>
+      <w:r>
+        <w:rPr>
+          <w:sz w:val="24"/>
+          <w:szCs w:val="24"/>
         </w:rPr>
         <w:t xml:space="preserve">- Removal </w:t>
       </w:r>
@@ -6191,17 +6483,24 @@
         <w:rPr>
           <w:sz w:val="24"/>
           <w:szCs w:val="24"/>
-          <w:lang w:val="pt-BR"/>
         </w:rPr>
         <w:t xml:space="preserve">-&gt; </w:t>
       </w:r>
-      <w:r>
-        <w:rPr>
-          <w:sz w:val="24"/>
-          <w:szCs w:val="24"/>
-          <w:lang w:val="pt-BR"/>
-        </w:rPr>
-        <w:t>O(1) or O(n)</w:t>
+      <w:proofErr w:type="gramStart"/>
+      <w:r>
+        <w:rPr>
+          <w:sz w:val="24"/>
+          <w:szCs w:val="24"/>
+        </w:rPr>
+        <w:t>O(</w:t>
+      </w:r>
+      <w:proofErr w:type="gramEnd"/>
+      <w:r>
+        <w:rPr>
+          <w:sz w:val="24"/>
+          <w:szCs w:val="24"/>
+        </w:rPr>
+        <w:t>1) or O(n)</w:t>
       </w:r>
     </w:p>
     <w:p>
@@ -6295,14 +6594,7 @@
           <w:sz w:val="24"/>
           <w:szCs w:val="24"/>
         </w:rPr>
-        <w:t>- Singly Linked Lists are a</w:t>
-      </w:r>
-      <w:r>
-        <w:rPr>
-          <w:sz w:val="24"/>
-          <w:szCs w:val="24"/>
-        </w:rPr>
-        <w:t xml:space="preserve">n excellent alternative to arrays when insertion and deletion at the beginning are </w:t>
+        <w:t xml:space="preserve">- Singly Linked Lists are an excellent alternative to arrays when insertion and deletion at the beginning are </w:t>
       </w:r>
       <w:r>
         <w:rPr>
@@ -6366,7 +6658,23 @@
           <w:sz w:val="24"/>
           <w:szCs w:val="24"/>
         </w:rPr>
-        <w:t>- The ideia of a list data structure that consists of nodes is the foundation for other data structures like stacks and que</w:t>
+        <w:t xml:space="preserve">- The </w:t>
+      </w:r>
+      <w:proofErr w:type="spellStart"/>
+      <w:r>
+        <w:rPr>
+          <w:sz w:val="24"/>
+          <w:szCs w:val="24"/>
+        </w:rPr>
+        <w:t>ideia</w:t>
+      </w:r>
+      <w:proofErr w:type="spellEnd"/>
+      <w:r>
+        <w:rPr>
+          <w:sz w:val="24"/>
+          <w:szCs w:val="24"/>
+        </w:rPr>
+        <w:t xml:space="preserve"> of a list data structure that consists of nodes is the foundation for other data structures like stacks and que</w:t>
       </w:r>
       <w:r>
         <w:rPr>
@@ -6543,7 +6851,6 @@
       </w:pPr>
       <w:r>
         <w:rPr>
-          <w:noProof/>
           <w:sz w:val="24"/>
           <w:szCs w:val="24"/>
         </w:rPr>
@@ -6646,7 +6953,23 @@
           <w:sz w:val="24"/>
           <w:szCs w:val="24"/>
         </w:rPr>
-        <w:t xml:space="preserve"> Insertion -&gt; O(1)</w:t>
+        <w:t xml:space="preserve"> Insertion -&gt; </w:t>
+      </w:r>
+      <w:proofErr w:type="gramStart"/>
+      <w:r>
+        <w:rPr>
+          <w:sz w:val="24"/>
+          <w:szCs w:val="24"/>
+        </w:rPr>
+        <w:t>O(</w:t>
+      </w:r>
+      <w:proofErr w:type="gramEnd"/>
+      <w:r>
+        <w:rPr>
+          <w:sz w:val="24"/>
+          <w:szCs w:val="24"/>
+        </w:rPr>
+        <w:t>1)</w:t>
       </w:r>
     </w:p>
     <w:p>
@@ -6664,7 +6987,23 @@
           <w:sz w:val="24"/>
           <w:szCs w:val="24"/>
         </w:rPr>
-        <w:t>- Removal -&gt; O(1)</w:t>
+        <w:t xml:space="preserve">- Removal -&gt; </w:t>
+      </w:r>
+      <w:proofErr w:type="gramStart"/>
+      <w:r>
+        <w:rPr>
+          <w:sz w:val="24"/>
+          <w:szCs w:val="24"/>
+        </w:rPr>
+        <w:t>O(</w:t>
+      </w:r>
+      <w:proofErr w:type="gramEnd"/>
+      <w:r>
+        <w:rPr>
+          <w:sz w:val="24"/>
+          <w:szCs w:val="24"/>
+        </w:rPr>
+        <w:t>1)</w:t>
       </w:r>
     </w:p>
     <w:p>
@@ -6989,14 +7328,7 @@
           <w:sz w:val="24"/>
           <w:szCs w:val="24"/>
         </w:rPr>
-        <w:t>n</w:t>
-      </w:r>
-      <w:r>
-        <w:rPr>
-          <w:sz w:val="24"/>
-          <w:szCs w:val="24"/>
-        </w:rPr>
-        <w:t xml:space="preserve"> First Out</w:t>
+        <w:t>n First Out</w:t>
       </w:r>
     </w:p>
     <w:p>
@@ -7121,7 +7453,23 @@
           <w:sz w:val="24"/>
           <w:szCs w:val="24"/>
         </w:rPr>
-        <w:t>- Insertion -&gt; O(1)</w:t>
+        <w:t xml:space="preserve">- Insertion -&gt; </w:t>
+      </w:r>
+      <w:proofErr w:type="gramStart"/>
+      <w:r>
+        <w:rPr>
+          <w:sz w:val="24"/>
+          <w:szCs w:val="24"/>
+        </w:rPr>
+        <w:t>O(</w:t>
+      </w:r>
+      <w:proofErr w:type="gramEnd"/>
+      <w:r>
+        <w:rPr>
+          <w:sz w:val="24"/>
+          <w:szCs w:val="24"/>
+        </w:rPr>
+        <w:t>1)</w:t>
       </w:r>
     </w:p>
     <w:p>
@@ -7132,22 +7480,28 @@
         <w:rPr>
           <w:sz w:val="24"/>
           <w:szCs w:val="24"/>
-          <w:lang w:val="pt-BR"/>
-        </w:rPr>
-      </w:pPr>
-      <w:r>
-        <w:rPr>
-          <w:sz w:val="24"/>
-          <w:szCs w:val="24"/>
-          <w:lang w:val="pt-BR"/>
-        </w:rPr>
-        <w:t>- Removal -&gt; O(</w:t>
-      </w:r>
-      <w:r>
-        <w:rPr>
-          <w:sz w:val="24"/>
-          <w:szCs w:val="24"/>
-          <w:lang w:val="pt-BR"/>
+        </w:rPr>
+      </w:pPr>
+      <w:r>
+        <w:rPr>
+          <w:sz w:val="24"/>
+          <w:szCs w:val="24"/>
+        </w:rPr>
+        <w:t xml:space="preserve">- Removal -&gt; </w:t>
+      </w:r>
+      <w:proofErr w:type="gramStart"/>
+      <w:r>
+        <w:rPr>
+          <w:sz w:val="24"/>
+          <w:szCs w:val="24"/>
+        </w:rPr>
+        <w:t>O(</w:t>
+      </w:r>
+      <w:proofErr w:type="gramEnd"/>
+      <w:r>
+        <w:rPr>
+          <w:sz w:val="24"/>
+          <w:szCs w:val="24"/>
         </w:rPr>
         <w:t>1)</w:t>
       </w:r>
@@ -7160,14 +7514,12 @@
         <w:rPr>
           <w:sz w:val="24"/>
           <w:szCs w:val="24"/>
-          <w:lang w:val="pt-BR"/>
-        </w:rPr>
-      </w:pPr>
-      <w:r>
-        <w:rPr>
-          <w:sz w:val="24"/>
-          <w:szCs w:val="24"/>
-          <w:lang w:val="pt-BR"/>
+        </w:rPr>
+      </w:pPr>
+      <w:r>
+        <w:rPr>
+          <w:sz w:val="24"/>
+          <w:szCs w:val="24"/>
         </w:rPr>
         <w:t>-</w:t>
       </w:r>
@@ -7177,7 +7529,6 @@
           <w:bCs/>
           <w:sz w:val="24"/>
           <w:szCs w:val="24"/>
-          <w:lang w:val="pt-BR"/>
         </w:rPr>
         <w:t xml:space="preserve"> </w:t>
       </w:r>
@@ -7185,7 +7536,6 @@
         <w:rPr>
           <w:sz w:val="24"/>
           <w:szCs w:val="24"/>
-          <w:lang w:val="pt-BR"/>
         </w:rPr>
         <w:t>Searching -&gt; O(n)</w:t>
       </w:r>
@@ -7198,14 +7548,12 @@
         <w:rPr>
           <w:sz w:val="24"/>
           <w:szCs w:val="24"/>
-          <w:lang w:val="pt-BR"/>
-        </w:rPr>
-      </w:pPr>
-      <w:r>
-        <w:rPr>
-          <w:sz w:val="24"/>
-          <w:szCs w:val="24"/>
-          <w:lang w:val="pt-BR"/>
+        </w:rPr>
+      </w:pPr>
+      <w:r>
+        <w:rPr>
+          <w:sz w:val="24"/>
+          <w:szCs w:val="24"/>
         </w:rPr>
         <w:t xml:space="preserve">- Access -&gt; </w:t>
       </w:r>
@@ -7213,7 +7561,6 @@
         <w:rPr>
           <w:sz w:val="24"/>
           <w:szCs w:val="24"/>
-          <w:lang w:val="pt-BR"/>
         </w:rPr>
         <w:t>O(n)</w:t>
       </w:r>
@@ -7226,7 +7573,6 @@
         <w:rPr>
           <w:sz w:val="24"/>
           <w:szCs w:val="24"/>
-          <w:lang w:val="pt-BR"/>
         </w:rPr>
       </w:pPr>
     </w:p>
@@ -7283,14 +7629,7 @@
           <w:sz w:val="24"/>
           <w:szCs w:val="24"/>
         </w:rPr>
-        <w:t xml:space="preserve"> It’s a data </w:t>
-      </w:r>
-      <w:r>
-        <w:rPr>
-          <w:sz w:val="24"/>
-          <w:szCs w:val="24"/>
-        </w:rPr>
-        <w:t xml:space="preserve">collection that needs to follow the </w:t>
+        <w:t xml:space="preserve"> It’s a data collection that needs to follow the </w:t>
       </w:r>
       <w:r>
         <w:rPr>
@@ -7331,14 +7670,7 @@
           <w:sz w:val="24"/>
           <w:szCs w:val="24"/>
         </w:rPr>
-        <w:t xml:space="preserve"> </w:t>
-      </w:r>
-      <w:r>
-        <w:rPr>
-          <w:sz w:val="24"/>
-          <w:szCs w:val="24"/>
-        </w:rPr>
-        <w:t>Where queues are used: Background tasks, uploading resources</w:t>
+        <w:t xml:space="preserve"> Where queues are used: Background tasks, uploading resources</w:t>
       </w:r>
       <w:r>
         <w:rPr>
@@ -7547,14 +7879,31 @@
         <w:rPr>
           <w:sz w:val="24"/>
           <w:szCs w:val="24"/>
-        </w:rPr>
-      </w:pPr>
-      <w:r>
-        <w:rPr>
-          <w:sz w:val="24"/>
-          <w:szCs w:val="24"/>
-        </w:rPr>
-        <w:t>- Insertion -&gt; O(1)</w:t>
+          <w:u w:val="single"/>
+        </w:rPr>
+      </w:pPr>
+      <w:r>
+        <w:rPr>
+          <w:sz w:val="24"/>
+          <w:szCs w:val="24"/>
+        </w:rPr>
+        <w:t xml:space="preserve">- Insertion -&gt; </w:t>
+      </w:r>
+      <w:proofErr w:type="gramStart"/>
+      <w:r>
+        <w:rPr>
+          <w:sz w:val="24"/>
+          <w:szCs w:val="24"/>
+        </w:rPr>
+        <w:t>O(</w:t>
+      </w:r>
+      <w:proofErr w:type="gramEnd"/>
+      <w:r>
+        <w:rPr>
+          <w:sz w:val="24"/>
+          <w:szCs w:val="24"/>
+        </w:rPr>
+        <w:t>1)</w:t>
       </w:r>
     </w:p>
     <w:p>
@@ -7565,14 +7914,31 @@
         <w:rPr>
           <w:sz w:val="24"/>
           <w:szCs w:val="24"/>
-        </w:rPr>
-      </w:pPr>
-      <w:r>
-        <w:rPr>
-          <w:sz w:val="24"/>
-          <w:szCs w:val="24"/>
-        </w:rPr>
-        <w:t>- Removal -&gt; O(1)</w:t>
+          <w:u w:val="single"/>
+        </w:rPr>
+      </w:pPr>
+      <w:r>
+        <w:rPr>
+          <w:sz w:val="24"/>
+          <w:szCs w:val="24"/>
+        </w:rPr>
+        <w:t xml:space="preserve">- Removal -&gt; </w:t>
+      </w:r>
+      <w:proofErr w:type="gramStart"/>
+      <w:r>
+        <w:rPr>
+          <w:sz w:val="24"/>
+          <w:szCs w:val="24"/>
+        </w:rPr>
+        <w:t>O(</w:t>
+      </w:r>
+      <w:proofErr w:type="gramEnd"/>
+      <w:r>
+        <w:rPr>
+          <w:sz w:val="24"/>
+          <w:szCs w:val="24"/>
+        </w:rPr>
+        <w:t>1)</w:t>
       </w:r>
     </w:p>
     <w:p>
@@ -7610,6 +7976,89 @@
         </w:rPr>
         <w:t>- Access -&gt; O(n)</w:t>
       </w:r>
+    </w:p>
+    <w:p>
+      <w:pPr>
+        <w:tabs>
+          <w:tab w:val="right" w:pos="8504"/>
+        </w:tabs>
+        <w:rPr>
+          <w:sz w:val="24"/>
+          <w:szCs w:val="24"/>
+        </w:rPr>
+      </w:pPr>
+    </w:p>
+    <w:p>
+      <w:pPr>
+        <w:tabs>
+          <w:tab w:val="right" w:pos="8504"/>
+        </w:tabs>
+        <w:rPr>
+          <w:b/>
+          <w:bCs/>
+          <w:sz w:val="32"/>
+          <w:szCs w:val="32"/>
+        </w:rPr>
+      </w:pPr>
+      <w:r>
+        <w:rPr>
+          <w:b/>
+          <w:bCs/>
+          <w:sz w:val="32"/>
+          <w:szCs w:val="32"/>
+        </w:rPr>
+        <w:t>Binary Search Trees</w:t>
+      </w:r>
+    </w:p>
+    <w:p>
+      <w:pPr>
+        <w:tabs>
+          <w:tab w:val="right" w:pos="8504"/>
+        </w:tabs>
+        <w:rPr>
+          <w:sz w:val="24"/>
+          <w:szCs w:val="24"/>
+          <w:u w:val="single"/>
+        </w:rPr>
+      </w:pPr>
+      <w:r>
+        <w:rPr>
+          <w:sz w:val="24"/>
+          <w:szCs w:val="24"/>
+        </w:rPr>
+        <w:t>- A tree is a data structure that consists of nodes in a parent / child relationship</w:t>
+      </w:r>
+    </w:p>
+    <w:p>
+      <w:pPr>
+        <w:tabs>
+          <w:tab w:val="right" w:pos="8504"/>
+        </w:tabs>
+        <w:rPr>
+          <w:sz w:val="24"/>
+          <w:szCs w:val="24"/>
+        </w:rPr>
+      </w:pPr>
+      <w:r>
+        <w:rPr>
+          <w:sz w:val="24"/>
+          <w:szCs w:val="24"/>
+        </w:rPr>
+        <w:t>-</w:t>
+      </w:r>
+    </w:p>
+    <w:p>
+      <w:pPr>
+        <w:tabs>
+          <w:tab w:val="right" w:pos="8504"/>
+        </w:tabs>
+        <w:rPr>
+          <w:b/>
+          <w:bCs/>
+          <w:sz w:val="32"/>
+          <w:szCs w:val="32"/>
+        </w:rPr>
+      </w:pPr>
     </w:p>
     <w:sectPr>
       <w:pgSz w:w="11906" w:h="16838"/>
@@ -7622,7 +8071,7 @@
 </file>
 
 <file path=word/numbering.xml><?xml version="1.0" encoding="utf-8"?>
-<w:numbering xmlns:wpc="http://schemas.microsoft.com/office/word/2010/wordprocessingCanvas" xmlns:cx="http://schemas.microsoft.com/office/drawing/2014/chartex" xmlns:cx1="http://schemas.microsoft.com/office/drawing/2015/9/8/chartex" xmlns:cx2="http://schemas.microsoft.com/office/drawing/2015/10/21/chartex" xmlns:cx3="http://schemas.microsoft.com/office/drawing/2016/5/9/chartex" xmlns:cx4="http://schemas.microsoft.com/office/drawing/2016/5/10/chartex" xmlns:cx5="http://schemas.microsoft.com/office/drawing/2016/5/11/chartex" xmlns:cx6="http://schemas.microsoft.com/office/drawing/2016/5/12/chartex" xmlns:cx7="http://schemas.microsoft.com/office/drawing/2016/5/13/chartex" xmlns:cx8="http://schemas.microsoft.com/office/drawing/2016/5/14/chartex" xmlns:mc="http://schemas.openxmlformats.org/markup-compatibility/2006" xmlns:aink="http://schemas.microsoft.com/office/drawing/2016/ink" xmlns:am3d="http://schemas.microsoft.com/office/drawing/2017/model3d" xmlns:o="urn:schemas-microsoft-com:office:office" xmlns:oel="http://schemas.microsoft.com/office/2019/extlst" xmlns:r="http://schemas.openxmlformats.org/officeDocument/2006/relationships" xmlns:m="http://schemas.openxmlformats.org/officeDocument/2006/math" xmlns:v="urn:schemas-microsoft-com:vml" xmlns:wp14="http://schemas.microsoft.com/office/word/2010/wordprocessingDrawing" xmlns:wp="http://schemas.openxmlformats.org/drawingml/2006/wordprocessingDrawing" xmlns:w10="urn:schemas-microsoft-com:office:word" xmlns:w="http://schemas.openxmlformats.org/wordprocessingml/2006/main" xmlns:w14="http://schemas.microsoft.com/office/word/2010/wordml" xmlns:w15="http://schemas.microsoft.com/office/word/2012/wordml" xmlns:w16cex="http://schemas.microsoft.com/office/word/2018/wordml/cex" xmlns:w16cid="http://schemas.microsoft.com/office/word/2016/wordml/cid" xmlns:w16="http://schemas.microsoft.com/office/word/2018/wordml" xmlns:w16sdtdh="http://schemas.microsoft.com/office/word/2020/wordml/sdtdatahash" xmlns:w16se="http://schemas.microsoft.com/office/word/2015/wordml/symex" xmlns:wpg="http://schemas.microsoft.com/office/word/2010/wordprocessingGroup" xmlns:wpi="http://schemas.microsoft.com/office/word/2010/wordprocessingInk" xmlns:wne="http://schemas.microsoft.com/office/word/2006/wordml" xmlns:wps="http://schemas.microsoft.com/office/word/2010/wordprocessingShape" mc:Ignorable="w14 w15 w16se w16cid w16 w16cex w16sdtdh wp14">
+<w:numbering xmlns:wpc="http://schemas.microsoft.com/office/word/2010/wordprocessingCanvas" xmlns:cx="http://schemas.microsoft.com/office/drawing/2014/chartex" xmlns:cx1="http://schemas.microsoft.com/office/drawing/2015/9/8/chartex" xmlns:cx2="http://schemas.microsoft.com/office/drawing/2015/10/21/chartex" xmlns:cx3="http://schemas.microsoft.com/office/drawing/2016/5/9/chartex" xmlns:cx4="http://schemas.microsoft.com/office/drawing/2016/5/10/chartex" xmlns:cx5="http://schemas.microsoft.com/office/drawing/2016/5/11/chartex" xmlns:cx6="http://schemas.microsoft.com/office/drawing/2016/5/12/chartex" xmlns:cx7="http://schemas.microsoft.com/office/drawing/2016/5/13/chartex" xmlns:cx8="http://schemas.microsoft.com/office/drawing/2016/5/14/chartex" xmlns:mc="http://schemas.openxmlformats.org/markup-compatibility/2006" xmlns:aink="http://schemas.microsoft.com/office/drawing/2016/ink" xmlns:am3d="http://schemas.microsoft.com/office/drawing/2017/model3d" xmlns:o="urn:schemas-microsoft-com:office:office" xmlns:oel="http://schemas.microsoft.com/office/2019/extlst" xmlns:r="http://schemas.openxmlformats.org/officeDocument/2006/relationships" xmlns:m="http://schemas.openxmlformats.org/officeDocument/2006/math" xmlns:v="urn:schemas-microsoft-com:vml" xmlns:wp14="http://schemas.microsoft.com/office/word/2010/wordprocessingDrawing" xmlns:wp="http://schemas.openxmlformats.org/drawingml/2006/wordprocessingDrawing" xmlns:w10="urn:schemas-microsoft-com:office:word" xmlns:w="http://schemas.openxmlformats.org/wordprocessingml/2006/main" xmlns:w14="http://schemas.microsoft.com/office/word/2010/wordml" xmlns:w15="http://schemas.microsoft.com/office/word/2012/wordml" xmlns:w16cex="http://schemas.microsoft.com/office/word/2018/wordml/cex" xmlns:w16cid="http://schemas.microsoft.com/office/word/2016/wordml/cid" xmlns:w16="http://schemas.microsoft.com/office/word/2018/wordml" xmlns:w16du="http://schemas.microsoft.com/office/word/2023/wordml/word16du" xmlns:w16sdtdh="http://schemas.microsoft.com/office/word/2020/wordml/sdtdatahash" xmlns:w16se="http://schemas.microsoft.com/office/word/2015/wordml/symex" xmlns:wpg="http://schemas.microsoft.com/office/word/2010/wordprocessingGroup" xmlns:wpi="http://schemas.microsoft.com/office/word/2010/wordprocessingInk" xmlns:wne="http://schemas.microsoft.com/office/word/2006/wordml" xmlns:wps="http://schemas.microsoft.com/office/word/2010/wordprocessingShape" mc:Ignorable="w14 w15 w16se w16cid w16 w16cex w16sdtdh w16du wp14">
   <w:abstractNum w:abstractNumId="0" w15:restartNumberingAfterBreak="0">
     <w:nsid w:val="000C06F7"/>
     <w:multiLevelType w:val="hybridMultilevel"/>
@@ -11993,6 +12442,118 @@
     </w:lvl>
   </w:abstractNum>
   <w:abstractNum w:abstractNumId="39" w15:restartNumberingAfterBreak="0">
+    <w:nsid w:val="72C37D58"/>
+    <w:multiLevelType w:val="hybridMultilevel"/>
+    <w:tmpl w:val="D6F617B0"/>
+    <w:lvl w:ilvl="0" w:tplc="7B9A38B4">
+      <w:numFmt w:val="bullet"/>
+      <w:lvlText w:val="-"/>
+      <w:lvlJc w:val="left"/>
+      <w:pPr>
+        <w:ind w:left="720" w:hanging="360"/>
+      </w:pPr>
+      <w:rPr>
+        <w:rFonts w:ascii="Calibri" w:eastAsiaTheme="minorHAnsi" w:hAnsi="Calibri" w:cs="Calibri" w:hint="default"/>
+      </w:rPr>
+    </w:lvl>
+    <w:lvl w:ilvl="1" w:tplc="04160003" w:tentative="1">
+      <w:start w:val="1"/>
+      <w:numFmt w:val="bullet"/>
+      <w:lvlText w:val="o"/>
+      <w:lvlJc w:val="left"/>
+      <w:pPr>
+        <w:ind w:left="1440" w:hanging="360"/>
+      </w:pPr>
+      <w:rPr>
+        <w:rFonts w:ascii="Courier New" w:hAnsi="Courier New" w:cs="Courier New" w:hint="default"/>
+      </w:rPr>
+    </w:lvl>
+    <w:lvl w:ilvl="2" w:tplc="04160005" w:tentative="1">
+      <w:start w:val="1"/>
+      <w:numFmt w:val="bullet"/>
+      <w:lvlText w:val=""/>
+      <w:lvlJc w:val="left"/>
+      <w:pPr>
+        <w:ind w:left="2160" w:hanging="360"/>
+      </w:pPr>
+      <w:rPr>
+        <w:rFonts w:ascii="Wingdings" w:hAnsi="Wingdings" w:hint="default"/>
+      </w:rPr>
+    </w:lvl>
+    <w:lvl w:ilvl="3" w:tplc="04160001" w:tentative="1">
+      <w:start w:val="1"/>
+      <w:numFmt w:val="bullet"/>
+      <w:lvlText w:val=""/>
+      <w:lvlJc w:val="left"/>
+      <w:pPr>
+        <w:ind w:left="2880" w:hanging="360"/>
+      </w:pPr>
+      <w:rPr>
+        <w:rFonts w:ascii="Symbol" w:hAnsi="Symbol" w:hint="default"/>
+      </w:rPr>
+    </w:lvl>
+    <w:lvl w:ilvl="4" w:tplc="04160003" w:tentative="1">
+      <w:start w:val="1"/>
+      <w:numFmt w:val="bullet"/>
+      <w:lvlText w:val="o"/>
+      <w:lvlJc w:val="left"/>
+      <w:pPr>
+        <w:ind w:left="3600" w:hanging="360"/>
+      </w:pPr>
+      <w:rPr>
+        <w:rFonts w:ascii="Courier New" w:hAnsi="Courier New" w:cs="Courier New" w:hint="default"/>
+      </w:rPr>
+    </w:lvl>
+    <w:lvl w:ilvl="5" w:tplc="04160005" w:tentative="1">
+      <w:start w:val="1"/>
+      <w:numFmt w:val="bullet"/>
+      <w:lvlText w:val=""/>
+      <w:lvlJc w:val="left"/>
+      <w:pPr>
+        <w:ind w:left="4320" w:hanging="360"/>
+      </w:pPr>
+      <w:rPr>
+        <w:rFonts w:ascii="Wingdings" w:hAnsi="Wingdings" w:hint="default"/>
+      </w:rPr>
+    </w:lvl>
+    <w:lvl w:ilvl="6" w:tplc="04160001" w:tentative="1">
+      <w:start w:val="1"/>
+      <w:numFmt w:val="bullet"/>
+      <w:lvlText w:val=""/>
+      <w:lvlJc w:val="left"/>
+      <w:pPr>
+        <w:ind w:left="5040" w:hanging="360"/>
+      </w:pPr>
+      <w:rPr>
+        <w:rFonts w:ascii="Symbol" w:hAnsi="Symbol" w:hint="default"/>
+      </w:rPr>
+    </w:lvl>
+    <w:lvl w:ilvl="7" w:tplc="04160003" w:tentative="1">
+      <w:start w:val="1"/>
+      <w:numFmt w:val="bullet"/>
+      <w:lvlText w:val="o"/>
+      <w:lvlJc w:val="left"/>
+      <w:pPr>
+        <w:ind w:left="5760" w:hanging="360"/>
+      </w:pPr>
+      <w:rPr>
+        <w:rFonts w:ascii="Courier New" w:hAnsi="Courier New" w:cs="Courier New" w:hint="default"/>
+      </w:rPr>
+    </w:lvl>
+    <w:lvl w:ilvl="8" w:tplc="04160005" w:tentative="1">
+      <w:start w:val="1"/>
+      <w:numFmt w:val="bullet"/>
+      <w:lvlText w:val=""/>
+      <w:lvlJc w:val="left"/>
+      <w:pPr>
+        <w:ind w:left="6480" w:hanging="360"/>
+      </w:pPr>
+      <w:rPr>
+        <w:rFonts w:ascii="Wingdings" w:hAnsi="Wingdings" w:hint="default"/>
+      </w:rPr>
+    </w:lvl>
+  </w:abstractNum>
+  <w:abstractNum w:abstractNumId="40" w15:restartNumberingAfterBreak="0">
     <w:nsid w:val="769B7194"/>
     <w:multiLevelType w:val="hybridMultilevel"/>
     <w:tmpl w:val="767AB372"/>
@@ -12104,7 +12665,7 @@
       </w:rPr>
     </w:lvl>
   </w:abstractNum>
-  <w:abstractNum w:abstractNumId="40" w15:restartNumberingAfterBreak="0">
+  <w:abstractNum w:abstractNumId="41" w15:restartNumberingAfterBreak="0">
     <w:nsid w:val="79447631"/>
     <w:multiLevelType w:val="hybridMultilevel"/>
     <w:tmpl w:val="E024743E"/>
@@ -12216,7 +12777,7 @@
       </w:rPr>
     </w:lvl>
   </w:abstractNum>
-  <w:abstractNum w:abstractNumId="41" w15:restartNumberingAfterBreak="0">
+  <w:abstractNum w:abstractNumId="42" w15:restartNumberingAfterBreak="0">
     <w:nsid w:val="7B0F4BFE"/>
     <w:multiLevelType w:val="hybridMultilevel"/>
     <w:tmpl w:val="3CE6B168"/>
@@ -12328,7 +12889,7 @@
       </w:rPr>
     </w:lvl>
   </w:abstractNum>
-  <w:abstractNum w:abstractNumId="42" w15:restartNumberingAfterBreak="0">
+  <w:abstractNum w:abstractNumId="43" w15:restartNumberingAfterBreak="0">
     <w:nsid w:val="7E9F7175"/>
     <w:multiLevelType w:val="hybridMultilevel"/>
     <w:tmpl w:val="7DF0CC94"/>
@@ -12440,7 +13001,7 @@
       </w:rPr>
     </w:lvl>
   </w:abstractNum>
-  <w:abstractNum w:abstractNumId="43" w15:restartNumberingAfterBreak="0">
+  <w:abstractNum w:abstractNumId="44" w15:restartNumberingAfterBreak="0">
     <w:nsid w:val="7F7A46B1"/>
     <w:multiLevelType w:val="hybridMultilevel"/>
     <w:tmpl w:val="5936DEDE"/>
@@ -12557,7 +13118,7 @@
     <w:abstractNumId w:val="11"/>
   </w:num>
   <w:num w:numId="2" w16cid:durableId="441922296">
-    <w:abstractNumId w:val="40"/>
+    <w:abstractNumId w:val="41"/>
   </w:num>
   <w:num w:numId="3" w16cid:durableId="1511290698">
     <w:abstractNumId w:val="17"/>
@@ -12575,7 +13136,7 @@
     <w:abstractNumId w:val="23"/>
   </w:num>
   <w:num w:numId="8" w16cid:durableId="1699358410">
-    <w:abstractNumId w:val="43"/>
+    <w:abstractNumId w:val="44"/>
   </w:num>
   <w:num w:numId="9" w16cid:durableId="1881094094">
     <w:abstractNumId w:val="4"/>
@@ -12590,7 +13151,7 @@
     <w:abstractNumId w:val="9"/>
   </w:num>
   <w:num w:numId="13" w16cid:durableId="995500585">
-    <w:abstractNumId w:val="39"/>
+    <w:abstractNumId w:val="40"/>
   </w:num>
   <w:num w:numId="14" w16cid:durableId="628173390">
     <w:abstractNumId w:val="31"/>
@@ -12608,7 +13169,7 @@
     <w:abstractNumId w:val="24"/>
   </w:num>
   <w:num w:numId="19" w16cid:durableId="1517882414">
-    <w:abstractNumId w:val="42"/>
+    <w:abstractNumId w:val="43"/>
   </w:num>
   <w:num w:numId="20" w16cid:durableId="806583255">
     <w:abstractNumId w:val="19"/>
@@ -12674,7 +13235,7 @@
     <w:abstractNumId w:val="35"/>
   </w:num>
   <w:num w:numId="41" w16cid:durableId="465857600">
-    <w:abstractNumId w:val="41"/>
+    <w:abstractNumId w:val="42"/>
   </w:num>
   <w:num w:numId="42" w16cid:durableId="895048631">
     <w:abstractNumId w:val="38"/>
@@ -12685,11 +13246,14 @@
   <w:num w:numId="44" w16cid:durableId="1232695122">
     <w:abstractNumId w:val="32"/>
   </w:num>
+  <w:num w:numId="45" w16cid:durableId="709260537">
+    <w:abstractNumId w:val="39"/>
+  </w:num>
 </w:numbering>
 </file>
 
 <file path=word/styles.xml><?xml version="1.0" encoding="utf-8"?>
-<w:styles xmlns:mc="http://schemas.openxmlformats.org/markup-compatibility/2006" xmlns:r="http://schemas.openxmlformats.org/officeDocument/2006/relationships" xmlns:w="http://schemas.openxmlformats.org/wordprocessingml/2006/main" xmlns:w14="http://schemas.microsoft.com/office/word/2010/wordml" xmlns:w15="http://schemas.microsoft.com/office/word/2012/wordml" xmlns:w16cex="http://schemas.microsoft.com/office/word/2018/wordml/cex" xmlns:w16cid="http://schemas.microsoft.com/office/word/2016/wordml/cid" xmlns:w16="http://schemas.microsoft.com/office/word/2018/wordml" xmlns:w16sdtdh="http://schemas.microsoft.com/office/word/2020/wordml/sdtdatahash" xmlns:w16se="http://schemas.microsoft.com/office/word/2015/wordml/symex" mc:Ignorable="w14 w15 w16se w16cid w16 w16cex w16sdtdh">
+<w:styles xmlns:mc="http://schemas.openxmlformats.org/markup-compatibility/2006" xmlns:r="http://schemas.openxmlformats.org/officeDocument/2006/relationships" xmlns:w="http://schemas.openxmlformats.org/wordprocessingml/2006/main" xmlns:w14="http://schemas.microsoft.com/office/word/2010/wordml" xmlns:w15="http://schemas.microsoft.com/office/word/2012/wordml" xmlns:w16cex="http://schemas.microsoft.com/office/word/2018/wordml/cex" xmlns:w16cid="http://schemas.microsoft.com/office/word/2016/wordml/cid" xmlns:w16="http://schemas.microsoft.com/office/word/2018/wordml" xmlns:w16du="http://schemas.microsoft.com/office/word/2023/wordml/word16du" xmlns:w16sdtdh="http://schemas.microsoft.com/office/word/2020/wordml/sdtdatahash" xmlns:w16se="http://schemas.microsoft.com/office/word/2015/wordml/symex" mc:Ignorable="w14 w15 w16se w16cid w16 w16cex w16sdtdh w16du">
   <w:docDefaults>
     <w:rPrDefault>
       <w:rPr>

</xml_diff>